<commit_message>
Roteiro do Trabalho 3 atualizado.
</commit_message>
<xml_diff>
--- a/aulas/lab-poo/trabalhos/Roteiro_Trabalho3.docx
+++ b/aulas/lab-poo/trabalhos/Roteiro_Trabalho3.docx
@@ -1,8 +1,8 @@
 
 <file path=word/document.xml><?xml version="1.0" encoding="utf-8"?>
-<w:document xmlns:wpc="http://schemas.microsoft.com/office/word/2010/wordprocessingCanvas" xmlns:cx="http://schemas.microsoft.com/office/drawing/2014/chartex" xmlns:mc="http://schemas.openxmlformats.org/markup-compatibility/2006" xmlns:o="urn:schemas-microsoft-com:office:office" xmlns:r="http://schemas.openxmlformats.org/officeDocument/2006/relationships" xmlns:m="http://schemas.openxmlformats.org/officeDocument/2006/math" xmlns:v="urn:schemas-microsoft-com:vml" xmlns:wp14="http://schemas.microsoft.com/office/word/2010/wordprocessingDrawing" xmlns:wp="http://schemas.openxmlformats.org/drawingml/2006/wordprocessingDrawing" xmlns:w10="urn:schemas-microsoft-com:office:word" xmlns:w="http://schemas.openxmlformats.org/wordprocessingml/2006/main" xmlns:w14="http://schemas.microsoft.com/office/word/2010/wordml" xmlns:w15="http://schemas.microsoft.com/office/word/2012/wordml" xmlns:w16se="http://schemas.microsoft.com/office/word/2015/wordml/symex" xmlns:wpg="http://schemas.microsoft.com/office/word/2010/wordprocessingGroup" xmlns:wpi="http://schemas.microsoft.com/office/word/2010/wordprocessingInk" xmlns:wne="http://schemas.microsoft.com/office/word/2006/wordml" xmlns:wps="http://schemas.microsoft.com/office/word/2010/wordprocessingShape" mc:Ignorable="w14 w15 w16se wp14">
+<w:document xmlns:wpc="http://schemas.microsoft.com/office/word/2010/wordprocessingCanvas" xmlns:cx="http://schemas.microsoft.com/office/drawing/2014/chartex" xmlns:mc="http://schemas.openxmlformats.org/markup-compatibility/2006" xmlns:o="urn:schemas-microsoft-com:office:office" xmlns:r="http://schemas.openxmlformats.org/officeDocument/2006/relationships" xmlns:m="http://schemas.openxmlformats.org/officeDocument/2006/math" xmlns:v="urn:schemas-microsoft-com:vml" xmlns:wp14="http://schemas.microsoft.com/office/word/2010/wordprocessingDrawing" xmlns:wp="http://schemas.openxmlformats.org/drawingml/2006/wordprocessingDrawing" xmlns:w10="urn:schemas-microsoft-com:office:word" xmlns:w="http://schemas.openxmlformats.org/wordprocessingml/2006/main" xmlns:w14="http://schemas.microsoft.com/office/word/2010/wordml" xmlns:w15="http://schemas.microsoft.com/office/word/2012/wordml" xmlns:w16se="http://schemas.microsoft.com/office/word/2015/wordml/symex" xmlns:wpg="http://schemas.microsoft.com/office/word/2010/wordprocessingGroup" xmlns:wpi="http://schemas.microsoft.com/office/word/2010/wordprocessingInk" xmlns:wne="http://schemas.microsoft.com/office/word/2006/wordml" xmlns:wps="http://schemas.microsoft.com/office/word/2010/wordprocessingShape" xmlns:a="http://schemas.openxmlformats.org/drawingml/2006/main" xmlns:pic="http://schemas.openxmlformats.org/drawingml/2006/picture" xmlns:a14="http://schemas.microsoft.com/office/drawing/2010/main" mc:Ignorable="w14 w15 w16se wp14">
   <w:body>
-    <w:p>
+    <w:p xmlns:wp14="http://schemas.microsoft.com/office/word/2010/wordml" wp14:textId="77777777">
       <w:pPr>
         <w:jc w:val="center"/>
         <w:rPr>
@@ -46,7 +46,7 @@
         <w:t xml:space="preserve"> de Lab. PCII</w:t>
       </w:r>
     </w:p>
-    <w:p>
+    <w:p xmlns:wp14="http://schemas.microsoft.com/office/word/2010/wordml" wp14:textId="77777777">
       <w:pPr>
         <w:jc w:val="center"/>
         <w:rPr>
@@ -55,7 +55,7 @@
         </w:rPr>
       </w:pPr>
     </w:p>
-    <w:p>
+    <w:p xmlns:wp14="http://schemas.microsoft.com/office/word/2010/wordml" wp14:textId="77777777">
       <w:pPr>
         <w:rPr>
           <w:b/>
@@ -112,14 +112,14 @@
         <w:t xml:space="preserve"> na rede social</w:t>
       </w:r>
     </w:p>
-    <w:p>
-      <w:pPr>
-        <w:rPr>
-          <w:b/>
-        </w:rPr>
-      </w:pPr>
-    </w:p>
-    <w:p>
+    <w:p xmlns:wp14="http://schemas.microsoft.com/office/word/2010/wordml" wp14:textId="77777777">
+      <w:pPr>
+        <w:rPr>
+          <w:b/>
+        </w:rPr>
+      </w:pPr>
+    </w:p>
+    <w:p xmlns:wp14="http://schemas.microsoft.com/office/word/2010/wordml" wp14:textId="77777777">
       <w:pPr>
         <w:rPr>
           <w:b/>
@@ -150,7 +150,7 @@
         <w:t>Usuário “Pedro”</w:t>
       </w:r>
     </w:p>
-    <w:p>
+    <w:p xmlns:wp14="http://schemas.microsoft.com/office/word/2010/wordml" wp14:textId="77777777">
       <w:pPr>
         <w:rPr>
           <w:b/>
@@ -166,7 +166,7 @@
         <w:t>Pedro Garcia</w:t>
       </w:r>
     </w:p>
-    <w:p>
+    <w:p xmlns:wp14="http://schemas.microsoft.com/office/word/2010/wordml" wp14:textId="77777777">
       <w:pPr>
         <w:rPr>
           <w:b/>
@@ -184,7 +184,7 @@
         </w:rPr>
         <w:t xml:space="preserve">-mail: </w:t>
       </w:r>
-      <w:hyperlink r:id="rId6" w:history="1">
+      <w:hyperlink w:history="1" r:id="rId6">
         <w:r>
           <w:rPr>
             <w:rStyle w:val="Hyperlink"/>
@@ -193,7 +193,7 @@
         </w:r>
       </w:hyperlink>
     </w:p>
-    <w:p>
+    <w:p xmlns:wp14="http://schemas.microsoft.com/office/word/2010/wordml" wp14:textId="77777777">
       <w:pPr>
         <w:rPr>
           <w:b/>
@@ -209,7 +209,7 @@
         <w:t>19/11/1986</w:t>
       </w:r>
     </w:p>
-    <w:p>
+    <w:p xmlns:wp14="http://schemas.microsoft.com/office/word/2010/wordml" wp14:textId="77777777">
       <w:r>
         <w:rPr>
           <w:b/>
@@ -220,8 +220,8 @@
         <w:t>pedro</w:t>
       </w:r>
     </w:p>
-    <w:p/>
-    <w:p>
+    <w:p xmlns:wp14="http://schemas.microsoft.com/office/word/2010/wordml" wp14:textId="77777777"/>
+    <w:p xmlns:wp14="http://schemas.microsoft.com/office/word/2010/wordml" wp14:textId="77777777">
       <w:pPr>
         <w:rPr>
           <w:b/>
@@ -240,7 +240,7 @@
         <w:t>. Cadastrar o Usuário “Ana”</w:t>
       </w:r>
     </w:p>
-    <w:p>
+    <w:p xmlns:wp14="http://schemas.microsoft.com/office/word/2010/wordml" wp14:textId="77777777">
       <w:r>
         <w:rPr>
           <w:b/>
@@ -251,7 +251,7 @@
         <w:t>Ana Maciel</w:t>
       </w:r>
     </w:p>
-    <w:p>
+    <w:p xmlns:wp14="http://schemas.microsoft.com/office/word/2010/wordml" wp14:textId="77777777">
       <w:r>
         <w:rPr>
           <w:b/>
@@ -264,7 +264,7 @@
         </w:rPr>
         <w:t xml:space="preserve"> </w:t>
       </w:r>
-      <w:hyperlink r:id="rId7" w:history="1">
+      <w:hyperlink w:history="1" r:id="rId7">
         <w:r>
           <w:rPr>
             <w:rStyle w:val="Hyperlink"/>
@@ -273,7 +273,7 @@
         </w:r>
       </w:hyperlink>
     </w:p>
-    <w:p>
+    <w:p xmlns:wp14="http://schemas.microsoft.com/office/word/2010/wordml" wp14:textId="77777777">
       <w:r>
         <w:rPr>
           <w:b/>
@@ -284,7 +284,7 @@
         <w:t>: 12/04/1988</w:t>
       </w:r>
     </w:p>
-    <w:p>
+    <w:p xmlns:wp14="http://schemas.microsoft.com/office/word/2010/wordml" wp14:textId="77777777">
       <w:pPr>
         <w:rPr>
           <w:b/>
@@ -306,8 +306,8 @@
         <w:t>ana</w:t>
       </w:r>
     </w:p>
-    <w:p/>
-    <w:p>
+    <w:p xmlns:wp14="http://schemas.microsoft.com/office/word/2010/wordml" wp14:textId="77777777"/>
+    <w:p xmlns:wp14="http://schemas.microsoft.com/office/word/2010/wordml" wp14:textId="77777777">
       <w:pPr>
         <w:rPr>
           <w:b/>
@@ -326,7 +326,7 @@
         <w:t>. Cadastrar o Usuário “Felipe”</w:t>
       </w:r>
     </w:p>
-    <w:p>
+    <w:p xmlns:wp14="http://schemas.microsoft.com/office/word/2010/wordml" wp14:textId="77777777">
       <w:r>
         <w:rPr>
           <w:b/>
@@ -337,14 +337,14 @@
         <w:t>: Felipe Lamoglia</w:t>
       </w:r>
     </w:p>
-    <w:p>
+    <w:p xmlns:wp14="http://schemas.microsoft.com/office/word/2010/wordml" wp14:textId="77777777">
       <w:r>
         <w:rPr>
           <w:b/>
         </w:rPr>
         <w:t xml:space="preserve">E-mail: </w:t>
       </w:r>
-      <w:hyperlink r:id="rId8" w:history="1">
+      <w:hyperlink w:history="1" r:id="rId8">
         <w:r>
           <w:rPr>
             <w:rStyle w:val="Hyperlink"/>
@@ -353,7 +353,7 @@
         </w:r>
       </w:hyperlink>
     </w:p>
-    <w:p>
+    <w:p xmlns:wp14="http://schemas.microsoft.com/office/word/2010/wordml" wp14:textId="77777777">
       <w:r>
         <w:rPr>
           <w:b/>
@@ -364,7 +364,7 @@
         <w:t>:  08/12/1987</w:t>
       </w:r>
     </w:p>
-    <w:p>
+    <w:p xmlns:wp14="http://schemas.microsoft.com/office/word/2010/wordml" wp14:textId="77777777">
       <w:r>
         <w:rPr>
           <w:b/>
@@ -375,8 +375,8 @@
         <w:t>: felipe</w:t>
       </w:r>
     </w:p>
-    <w:p/>
-    <w:p>
+    <w:p xmlns:wp14="http://schemas.microsoft.com/office/word/2010/wordml" wp14:textId="77777777"/>
+    <w:p xmlns:wp14="http://schemas.microsoft.com/office/word/2010/wordml" wp14:textId="77777777">
       <w:pPr>
         <w:rPr>
           <w:b/>
@@ -407,7 +407,7 @@
         <w:t>”</w:t>
       </w:r>
     </w:p>
-    <w:p>
+    <w:p xmlns:wp14="http://schemas.microsoft.com/office/word/2010/wordml" wp14:textId="77777777">
       <w:r>
         <w:rPr>
           <w:b/>
@@ -427,7 +427,7 @@
         <w:t>Oliveira</w:t>
       </w:r>
     </w:p>
-    <w:p>
+    <w:p xmlns:wp14="http://schemas.microsoft.com/office/word/2010/wordml" wp14:textId="77777777">
       <w:r>
         <w:rPr>
           <w:b/>
@@ -437,7 +437,7 @@
       <w:r>
         <w:t xml:space="preserve"> </w:t>
       </w:r>
-      <w:hyperlink r:id="rId9" w:history="1">
+      <w:hyperlink w:history="1" r:id="rId9">
         <w:r>
           <w:rPr>
             <w:rStyle w:val="Hyperlink"/>
@@ -446,7 +446,7 @@
         </w:r>
       </w:hyperlink>
     </w:p>
-    <w:p>
+    <w:p xmlns:wp14="http://schemas.microsoft.com/office/word/2010/wordml" wp14:textId="77777777">
       <w:r>
         <w:rPr>
           <w:b/>
@@ -457,7 +457,7 @@
         <w:t xml:space="preserve"> 24/04/1990</w:t>
       </w:r>
     </w:p>
-    <w:p>
+    <w:p xmlns:wp14="http://schemas.microsoft.com/office/word/2010/wordml" wp14:textId="77777777">
       <w:r>
         <w:rPr>
           <w:b/>
@@ -468,10 +468,10 @@
         <w:t>: beatriz</w:t>
       </w:r>
     </w:p>
-    <w:p/>
-    <w:p/>
-    <w:p/>
-    <w:p>
+    <w:p xmlns:wp14="http://schemas.microsoft.com/office/word/2010/wordml" wp14:textId="77777777"/>
+    <w:p xmlns:wp14="http://schemas.microsoft.com/office/word/2010/wordml" wp14:textId="77777777"/>
+    <w:p xmlns:wp14="http://schemas.microsoft.com/office/word/2010/wordml" wp14:textId="77777777"/>
+    <w:p xmlns:wp14="http://schemas.microsoft.com/office/word/2010/wordml" wp14:textId="77777777">
       <w:pPr>
         <w:rPr>
           <w:b/>
@@ -485,11 +485,10 @@
           <w:sz w:val="28"/>
           <w:szCs w:val="28"/>
         </w:rPr>
-        <w:lastRenderedPageBreak/>
         <w:t>2. Definir os seguidores dentro da rede social</w:t>
       </w:r>
     </w:p>
-    <w:p>
+    <w:p xmlns:wp14="http://schemas.microsoft.com/office/word/2010/wordml" wp14:textId="77777777">
       <w:pPr>
         <w:rPr>
           <w:b/>
@@ -498,7 +497,7 @@
         </w:rPr>
       </w:pPr>
     </w:p>
-    <w:p>
+    <w:p xmlns:wp14="http://schemas.microsoft.com/office/word/2010/wordml" wp14:textId="77777777">
       <w:pPr>
         <w:rPr>
           <w:b/>
@@ -531,7 +530,7 @@
         <w:t xml:space="preserve"> </w:t>
       </w:r>
     </w:p>
-    <w:p>
+    <w:p xmlns:wp14="http://schemas.microsoft.com/office/word/2010/wordml" wp14:textId="77777777">
       <w:pPr>
         <w:rPr>
           <w:b/>
@@ -587,7 +586,7 @@
         <w:t>pedro</w:t>
       </w:r>
     </w:p>
-    <w:p>
+    <w:p xmlns:wp14="http://schemas.microsoft.com/office/word/2010/wordml" wp14:textId="77777777">
       <w:pPr>
         <w:rPr>
           <w:b/>
@@ -643,16 +642,16 @@
         <w:t>beatriz</w:t>
       </w:r>
     </w:p>
-    <w:p>
-      <w:pPr>
-        <w:rPr>
-          <w:b/>
-          <w:sz w:val="24"/>
-          <w:szCs w:val="24"/>
-        </w:rPr>
-      </w:pPr>
-    </w:p>
-    <w:p>
+    <w:p xmlns:wp14="http://schemas.microsoft.com/office/word/2010/wordml" wp14:textId="77777777">
+      <w:pPr>
+        <w:rPr>
+          <w:b/>
+          <w:sz w:val="24"/>
+          <w:szCs w:val="24"/>
+        </w:rPr>
+      </w:pPr>
+    </w:p>
+    <w:p xmlns:wp14="http://schemas.microsoft.com/office/word/2010/wordml" wp14:textId="77777777">
       <w:pPr>
         <w:rPr>
           <w:b/>
@@ -677,7 +676,7 @@
         <w:t>. Pedro segue Ana</w:t>
       </w:r>
     </w:p>
-    <w:p>
+    <w:p xmlns:wp14="http://schemas.microsoft.com/office/word/2010/wordml" wp14:textId="77777777">
       <w:pPr>
         <w:rPr>
           <w:b/>
@@ -701,7 +700,7 @@
         <w:t>ana</w:t>
       </w:r>
     </w:p>
-    <w:p>
+    <w:p xmlns:wp14="http://schemas.microsoft.com/office/word/2010/wordml" wp14:textId="77777777">
       <w:pPr>
         <w:rPr>
           <w:b/>
@@ -733,16 +732,16 @@
         <w:t>pedro</w:t>
       </w:r>
     </w:p>
-    <w:p>
-      <w:pPr>
-        <w:rPr>
-          <w:b/>
-          <w:sz w:val="24"/>
-          <w:szCs w:val="24"/>
-        </w:rPr>
-      </w:pPr>
-    </w:p>
-    <w:p>
+    <w:p xmlns:wp14="http://schemas.microsoft.com/office/word/2010/wordml" wp14:textId="77777777">
+      <w:pPr>
+        <w:rPr>
+          <w:b/>
+          <w:sz w:val="24"/>
+          <w:szCs w:val="24"/>
+        </w:rPr>
+      </w:pPr>
+    </w:p>
+    <w:p xmlns:wp14="http://schemas.microsoft.com/office/word/2010/wordml" wp14:textId="77777777">
       <w:pPr>
         <w:rPr>
           <w:b/>
@@ -767,7 +766,7 @@
         <w:t>. Pedro segue Felipe</w:t>
       </w:r>
     </w:p>
-    <w:p>
+    <w:p xmlns:wp14="http://schemas.microsoft.com/office/word/2010/wordml" wp14:textId="77777777">
       <w:pPr>
         <w:rPr>
           <w:b/>
@@ -791,7 +790,7 @@
         <w:t>felipe</w:t>
       </w:r>
     </w:p>
-    <w:p>
+    <w:p xmlns:wp14="http://schemas.microsoft.com/office/word/2010/wordml" wp14:textId="77777777">
       <w:pPr>
         <w:rPr>
           <w:b/>
@@ -823,16 +822,16 @@
         <w:t>pedro</w:t>
       </w:r>
     </w:p>
-    <w:p>
-      <w:pPr>
-        <w:rPr>
-          <w:b/>
-          <w:sz w:val="24"/>
-          <w:szCs w:val="24"/>
-        </w:rPr>
-      </w:pPr>
-    </w:p>
-    <w:p>
+    <w:p xmlns:wp14="http://schemas.microsoft.com/office/word/2010/wordml" wp14:textId="77777777">
+      <w:pPr>
+        <w:rPr>
+          <w:b/>
+          <w:sz w:val="24"/>
+          <w:szCs w:val="24"/>
+        </w:rPr>
+      </w:pPr>
+    </w:p>
+    <w:p xmlns:wp14="http://schemas.microsoft.com/office/word/2010/wordml" wp14:textId="77777777">
       <w:pPr>
         <w:rPr>
           <w:b/>
@@ -857,7 +856,7 @@
         <w:t>. Pedro segue Beatriz</w:t>
       </w:r>
     </w:p>
-    <w:p>
+    <w:p xmlns:wp14="http://schemas.microsoft.com/office/word/2010/wordml" wp14:textId="77777777">
       <w:pPr>
         <w:rPr>
           <w:b/>
@@ -881,7 +880,7 @@
         <w:t>beatriz</w:t>
       </w:r>
     </w:p>
-    <w:p>
+    <w:p xmlns:wp14="http://schemas.microsoft.com/office/word/2010/wordml" wp14:textId="77777777">
       <w:pPr>
         <w:rPr>
           <w:b/>
@@ -913,16 +912,16 @@
         <w:t>pedro</w:t>
       </w:r>
     </w:p>
-    <w:p>
-      <w:pPr>
-        <w:rPr>
-          <w:b/>
-          <w:sz w:val="24"/>
-          <w:szCs w:val="24"/>
-        </w:rPr>
-      </w:pPr>
-    </w:p>
-    <w:p>
+    <w:p xmlns:wp14="http://schemas.microsoft.com/office/word/2010/wordml" wp14:textId="77777777">
+      <w:pPr>
+        <w:rPr>
+          <w:b/>
+          <w:sz w:val="24"/>
+          <w:szCs w:val="24"/>
+        </w:rPr>
+      </w:pPr>
+    </w:p>
+    <w:p xmlns:wp14="http://schemas.microsoft.com/office/word/2010/wordml" wp14:textId="77777777">
       <w:pPr>
         <w:rPr>
           <w:b/>
@@ -947,7 +946,7 @@
         <w:t>. Felipe segue Ana</w:t>
       </w:r>
     </w:p>
-    <w:p>
+    <w:p xmlns:wp14="http://schemas.microsoft.com/office/word/2010/wordml" wp14:textId="77777777">
       <w:pPr>
         <w:rPr>
           <w:b/>
@@ -971,7 +970,7 @@
         <w:t>ana</w:t>
       </w:r>
     </w:p>
-    <w:p>
+    <w:p xmlns:wp14="http://schemas.microsoft.com/office/word/2010/wordml" wp14:textId="77777777">
       <w:pPr>
         <w:rPr>
           <w:b/>
@@ -1003,16 +1002,16 @@
         <w:t>felipe</w:t>
       </w:r>
     </w:p>
-    <w:p>
-      <w:pPr>
-        <w:rPr>
-          <w:b/>
-          <w:sz w:val="24"/>
-          <w:szCs w:val="24"/>
-        </w:rPr>
-      </w:pPr>
-    </w:p>
-    <w:p>
+    <w:p xmlns:wp14="http://schemas.microsoft.com/office/word/2010/wordml" wp14:textId="77777777">
+      <w:pPr>
+        <w:rPr>
+          <w:b/>
+          <w:sz w:val="24"/>
+          <w:szCs w:val="24"/>
+        </w:rPr>
+      </w:pPr>
+    </w:p>
+    <w:p xmlns:wp14="http://schemas.microsoft.com/office/word/2010/wordml" wp14:textId="77777777">
       <w:pPr>
         <w:rPr>
           <w:b/>
@@ -1037,7 +1036,7 @@
         <w:t>. Ana segue Beatriz</w:t>
       </w:r>
     </w:p>
-    <w:p>
+    <w:p xmlns:wp14="http://schemas.microsoft.com/office/word/2010/wordml" wp14:textId="77777777">
       <w:pPr>
         <w:rPr>
           <w:b/>
@@ -1061,7 +1060,7 @@
         <w:t>beatriz</w:t>
       </w:r>
     </w:p>
-    <w:p>
+    <w:p xmlns:wp14="http://schemas.microsoft.com/office/word/2010/wordml" wp14:textId="77777777">
       <w:pPr>
         <w:rPr>
           <w:b/>
@@ -1093,16 +1092,16 @@
         <w:t>ana</w:t>
       </w:r>
     </w:p>
-    <w:p>
-      <w:pPr>
-        <w:rPr>
-          <w:b/>
-          <w:sz w:val="24"/>
-          <w:szCs w:val="24"/>
-        </w:rPr>
-      </w:pPr>
-    </w:p>
-    <w:p>
+    <w:p xmlns:wp14="http://schemas.microsoft.com/office/word/2010/wordml" wp14:textId="77777777">
+      <w:pPr>
+        <w:rPr>
+          <w:b/>
+          <w:sz w:val="24"/>
+          <w:szCs w:val="24"/>
+        </w:rPr>
+      </w:pPr>
+    </w:p>
+    <w:p xmlns:wp14="http://schemas.microsoft.com/office/word/2010/wordml" wp14:textId="77777777">
       <w:pPr>
         <w:rPr>
           <w:b/>
@@ -1127,7 +1126,7 @@
         <w:t>. Ana segue Felipe</w:t>
       </w:r>
     </w:p>
-    <w:p>
+    <w:p xmlns:wp14="http://schemas.microsoft.com/office/word/2010/wordml" wp14:textId="77777777">
       <w:pPr>
         <w:rPr>
           <w:b/>
@@ -1151,7 +1150,7 @@
         <w:t>felipe</w:t>
       </w:r>
     </w:p>
-    <w:p>
+    <w:p xmlns:wp14="http://schemas.microsoft.com/office/word/2010/wordml" wp14:textId="77777777">
       <w:pPr>
         <w:rPr>
           <w:sz w:val="24"/>
@@ -1182,25 +1181,24 @@
         <w:t>ana</w:t>
       </w:r>
     </w:p>
-    <w:p>
-      <w:pPr>
-        <w:rPr>
-          <w:b/>
-          <w:sz w:val="24"/>
-          <w:szCs w:val="24"/>
-        </w:rPr>
-      </w:pPr>
-      <w:r>
-        <w:rPr>
-          <w:b/>
-          <w:sz w:val="24"/>
-          <w:szCs w:val="24"/>
-        </w:rPr>
-        <w:lastRenderedPageBreak/>
+    <w:p xmlns:wp14="http://schemas.microsoft.com/office/word/2010/wordml" wp14:textId="77777777">
+      <w:pPr>
+        <w:rPr>
+          <w:b/>
+          <w:sz w:val="24"/>
+          <w:szCs w:val="24"/>
+        </w:rPr>
+      </w:pPr>
+      <w:r>
+        <w:rPr>
+          <w:b/>
+          <w:sz w:val="24"/>
+          <w:szCs w:val="24"/>
+        </w:rPr>
         <w:t>VIII. Beatriz segue Felipe</w:t>
       </w:r>
     </w:p>
-    <w:p>
+    <w:p xmlns:wp14="http://schemas.microsoft.com/office/word/2010/wordml" wp14:textId="77777777">
       <w:pPr>
         <w:rPr>
           <w:sz w:val="24"/>
@@ -1223,7 +1221,7 @@
         <w:t xml:space="preserve"> felipe</w:t>
       </w:r>
     </w:p>
-    <w:p>
+    <w:p xmlns:wp14="http://schemas.microsoft.com/office/word/2010/wordml" wp14:textId="77777777">
       <w:pPr>
         <w:rPr>
           <w:b/>
@@ -1247,7 +1245,7 @@
         <w:t xml:space="preserve"> beatriz</w:t>
       </w:r>
     </w:p>
-    <w:p>
+    <w:p xmlns:wp14="http://schemas.microsoft.com/office/word/2010/wordml" wp14:textId="77777777">
       <w:pPr>
         <w:rPr>
           <w:b/>
@@ -1264,7 +1262,7 @@
           <w:lang w:eastAsia="pt-BR"/>
         </w:rPr>
         <w:drawing>
-          <wp:inline distT="0" distB="0" distL="0" distR="0" wp14:anchorId="1840A253" wp14:editId="02A01B74">
+          <wp:inline xmlns:wp14="http://schemas.microsoft.com/office/word/2010/wordprocessingDrawing" distT="0" distB="0" distL="0" distR="0" wp14:anchorId="1840A253" wp14:editId="02A01B74">
             <wp:extent cx="5400040" cy="1923415"/>
             <wp:effectExtent l="0" t="0" r="0" b="635"/>
             <wp:docPr id="2" name="Picture 2"/>
@@ -1306,16 +1304,561 @@
         </w:drawing>
       </w:r>
     </w:p>
+    <w:p xmlns:wp14="http://schemas.microsoft.com/office/word/2010/wordml" wp14:textId="77777777">
+      <w:pPr>
+        <w:rPr>
+          <w:b/>
+          <w:sz w:val="24"/>
+          <w:szCs w:val="24"/>
+        </w:rPr>
+      </w:pPr>
+    </w:p>
+    <w:p xmlns:wp14="http://schemas.microsoft.com/office/word/2010/wordml" wp14:textId="77777777">
+      <w:pPr>
+        <w:rPr>
+          <w:b/>
+          <w:sz w:val="28"/>
+          <w:szCs w:val="24"/>
+        </w:rPr>
+      </w:pPr>
+      <w:r>
+        <w:rPr>
+          <w:b/>
+          <w:sz w:val="28"/>
+          <w:szCs w:val="24"/>
+        </w:rPr>
+        <w:t>3. Registrar Mensagem</w:t>
+      </w:r>
+      <w:r>
+        <w:rPr>
+          <w:b/>
+          <w:sz w:val="28"/>
+          <w:szCs w:val="24"/>
+        </w:rPr>
+        <w:t>/Comentário</w:t>
+      </w:r>
+      <w:r>
+        <w:rPr>
+          <w:b/>
+          <w:sz w:val="28"/>
+          <w:szCs w:val="24"/>
+        </w:rPr>
+        <w:t xml:space="preserve"> na Rede </w:t>
+      </w:r>
+    </w:p>
+    <w:p xmlns:wp14="http://schemas.microsoft.com/office/word/2010/wordml" wp14:textId="77777777">
+      <w:pPr>
+        <w:rPr>
+          <w:b/>
+          <w:sz w:val="24"/>
+          <w:szCs w:val="24"/>
+        </w:rPr>
+      </w:pPr>
+    </w:p>
+    <w:p xmlns:wp14="http://schemas.microsoft.com/office/word/2010/wordml" wp14:textId="77777777">
+      <w:pPr>
+        <w:rPr>
+          <w:b/>
+          <w:sz w:val="24"/>
+          <w:szCs w:val="24"/>
+        </w:rPr>
+      </w:pPr>
+      <w:r>
+        <w:rPr>
+          <w:b/>
+          <w:sz w:val="24"/>
+          <w:szCs w:val="24"/>
+        </w:rPr>
+        <w:t>I. Pedro posta na rede social uma mensagem</w:t>
+      </w:r>
+    </w:p>
+    <w:p xmlns:wp14="http://schemas.microsoft.com/office/word/2010/wordml" wp14:textId="77777777">
+      <w:pPr>
+        <w:rPr>
+          <w:b/>
+          <w:sz w:val="24"/>
+          <w:szCs w:val="24"/>
+        </w:rPr>
+      </w:pPr>
+    </w:p>
+    <w:p xmlns:wp14="http://schemas.microsoft.com/office/word/2010/wordml" wp14:textId="77777777">
+      <w:pPr>
+        <w:rPr>
+          <w:b/>
+          <w:sz w:val="24"/>
+          <w:szCs w:val="24"/>
+        </w:rPr>
+      </w:pPr>
+      <w:r>
+        <w:rPr>
+          <w:b/>
+          <w:sz w:val="24"/>
+          <w:szCs w:val="24"/>
+        </w:rPr>
+        <w:t xml:space="preserve">Login A: </w:t>
+      </w:r>
+      <w:r>
+        <w:rPr>
+          <w:sz w:val="24"/>
+          <w:szCs w:val="24"/>
+        </w:rPr>
+        <w:t>pedro</w:t>
+      </w:r>
+    </w:p>
+    <w:p xmlns:wp14="http://schemas.microsoft.com/office/word/2010/wordml" wp14:textId="0A77FDCD">
+      <w:pPr>
+        <w:rPr>
+          <w:b w:val="0"/>
+          <w:bCs w:val="0"/>
+          <w:sz w:val="24"/>
+          <w:szCs w:val="24"/>
+        </w:rPr>
+      </w:pPr>
+      <w:r>
+        <w:rPr>
+          <w:b w:val="1"/>
+          <w:bCs w:val="1"/>
+          <w:sz w:val="24"/>
+          <w:szCs w:val="24"/>
+        </w:rPr>
+        <w:t xml:space="preserve">Mensagem: </w:t>
+      </w:r>
+      <w:r>
+        <w:rPr>
+          <w:b w:val="0"/>
+          <w:bCs w:val="0"/>
+          <w:sz w:val="24"/>
+          <w:szCs w:val="24"/>
+        </w:rPr>
+        <w:t>Preço da carne sobe em BH devido à alta do dólar.</w:t>
+      </w:r>
+    </w:p>
+    <w:p xmlns:wp14="http://schemas.microsoft.com/office/word/2010/wordml" wp14:textId="77777777">
+      <w:pPr>
+        <w:rPr>
+          <w:b/>
+          <w:sz w:val="24"/>
+          <w:szCs w:val="24"/>
+        </w:rPr>
+      </w:pPr>
+    </w:p>
+    <w:p xmlns:wp14="http://schemas.microsoft.com/office/word/2010/wordml" wp14:textId="77777777">
+      <w:pPr>
+        <w:rPr>
+          <w:b/>
+          <w:sz w:val="24"/>
+          <w:szCs w:val="24"/>
+        </w:rPr>
+      </w:pPr>
+      <w:r>
+        <w:rPr>
+          <w:b/>
+          <w:sz w:val="24"/>
+          <w:szCs w:val="24"/>
+        </w:rPr>
+        <w:t>II. Ana posta na rede social uma mensagem</w:t>
+      </w:r>
+    </w:p>
+    <w:p xmlns:wp14="http://schemas.microsoft.com/office/word/2010/wordml" wp14:textId="77777777">
+      <w:pPr>
+        <w:rPr>
+          <w:b/>
+          <w:sz w:val="24"/>
+          <w:szCs w:val="24"/>
+        </w:rPr>
+      </w:pPr>
+    </w:p>
+    <w:p xmlns:wp14="http://schemas.microsoft.com/office/word/2010/wordml" wp14:textId="77777777">
+      <w:pPr>
+        <w:rPr>
+          <w:b/>
+          <w:sz w:val="24"/>
+          <w:szCs w:val="24"/>
+        </w:rPr>
+      </w:pPr>
+      <w:r>
+        <w:rPr>
+          <w:b/>
+          <w:sz w:val="24"/>
+          <w:szCs w:val="24"/>
+        </w:rPr>
+        <w:t xml:space="preserve">Login A: </w:t>
+      </w:r>
+      <w:r>
+        <w:rPr>
+          <w:sz w:val="24"/>
+          <w:szCs w:val="24"/>
+        </w:rPr>
+        <w:t>ana</w:t>
+      </w:r>
+    </w:p>
+    <w:p xmlns:wp14="http://schemas.microsoft.com/office/word/2010/wordml" wp14:textId="4F142166">
+      <w:pPr>
+        <w:rPr>
+          <w:sz w:val="24"/>
+          <w:szCs w:val="24"/>
+        </w:rPr>
+      </w:pPr>
+      <w:r>
+        <w:rPr>
+          <w:b w:val="1"/>
+          <w:bCs w:val="1"/>
+          <w:sz w:val="24"/>
+          <w:szCs w:val="24"/>
+        </w:rPr>
+        <w:t xml:space="preserve">Mensagem: </w:t>
+      </w:r>
+      <w:r>
+        <w:rPr>
+          <w:sz w:val="24"/>
+          <w:szCs w:val="24"/>
+        </w:rPr>
+        <w:t>Cruzeiro renova o elenco para o ano de 2025.</w:t>
+      </w:r>
+    </w:p>
+    <w:p xmlns:wp14="http://schemas.microsoft.com/office/word/2010/wordml" wp14:textId="77777777">
+      <w:pPr>
+        <w:rPr>
+          <w:sz w:val="24"/>
+          <w:szCs w:val="24"/>
+        </w:rPr>
+      </w:pPr>
+    </w:p>
+    <w:p xmlns:wp14="http://schemas.microsoft.com/office/word/2010/wordml" wp14:textId="77777777">
+      <w:pPr>
+        <w:rPr>
+          <w:b/>
+          <w:sz w:val="24"/>
+          <w:szCs w:val="24"/>
+        </w:rPr>
+      </w:pPr>
+      <w:r>
+        <w:rPr>
+          <w:b/>
+          <w:sz w:val="24"/>
+          <w:szCs w:val="24"/>
+        </w:rPr>
+        <w:t>III. Pedro posta uma nova mensagem na rede social</w:t>
+      </w:r>
+    </w:p>
+    <w:p xmlns:wp14="http://schemas.microsoft.com/office/word/2010/wordml" wp14:textId="77777777">
+      <w:pPr>
+        <w:rPr>
+          <w:b/>
+          <w:sz w:val="24"/>
+          <w:szCs w:val="24"/>
+        </w:rPr>
+      </w:pPr>
+    </w:p>
+    <w:p xmlns:wp14="http://schemas.microsoft.com/office/word/2010/wordml" wp14:textId="77777777">
+      <w:pPr>
+        <w:rPr>
+          <w:b/>
+          <w:sz w:val="24"/>
+          <w:szCs w:val="24"/>
+        </w:rPr>
+      </w:pPr>
+      <w:r>
+        <w:rPr>
+          <w:b/>
+          <w:sz w:val="24"/>
+          <w:szCs w:val="24"/>
+        </w:rPr>
+        <w:t xml:space="preserve">Login A: </w:t>
+      </w:r>
+      <w:r>
+        <w:rPr>
+          <w:sz w:val="24"/>
+          <w:szCs w:val="24"/>
+        </w:rPr>
+        <w:t>pedro</w:t>
+      </w:r>
+    </w:p>
+    <w:p xmlns:wp14="http://schemas.microsoft.com/office/word/2010/wordml" wp14:textId="2224A2A5">
+      <w:pPr>
+        <w:rPr>
+          <w:b w:val="0"/>
+          <w:bCs w:val="0"/>
+          <w:sz w:val="24"/>
+          <w:szCs w:val="24"/>
+        </w:rPr>
+      </w:pPr>
+      <w:r>
+        <w:rPr>
+          <w:b w:val="1"/>
+          <w:bCs w:val="1"/>
+          <w:sz w:val="24"/>
+          <w:szCs w:val="24"/>
+        </w:rPr>
+        <w:t xml:space="preserve">Mensagem: </w:t>
+      </w:r>
+      <w:r>
+        <w:rPr>
+          <w:b w:val="0"/>
+          <w:bCs w:val="0"/>
+          <w:sz w:val="24"/>
+          <w:szCs w:val="24"/>
+        </w:rPr>
+        <w:t>O aumento das exportações também influencia no preço.</w:t>
+      </w:r>
+    </w:p>
+    <w:p xmlns:wp14="http://schemas.microsoft.com/office/word/2010/wordml" wp14:textId="77777777">
+      <w:pPr>
+        <w:rPr>
+          <w:sz w:val="24"/>
+          <w:szCs w:val="24"/>
+        </w:rPr>
+      </w:pPr>
+    </w:p>
+    <w:p xmlns:wp14="http://schemas.microsoft.com/office/word/2010/wordml" wp14:textId="77777777">
+      <w:pPr>
+        <w:rPr>
+          <w:sz w:val="24"/>
+          <w:szCs w:val="24"/>
+        </w:rPr>
+      </w:pPr>
+    </w:p>
+    <w:p xmlns:wp14="http://schemas.microsoft.com/office/word/2010/wordml" wp14:textId="5CB2D20D">
+      <w:pPr>
+        <w:rPr>
+          <w:b w:val="1"/>
+          <w:bCs w:val="1"/>
+          <w:sz w:val="24"/>
+          <w:szCs w:val="24"/>
+        </w:rPr>
+      </w:pPr>
+      <w:r>
+        <w:rPr>
+          <w:b w:val="1"/>
+          <w:bCs w:val="1"/>
+          <w:sz w:val="24"/>
+          <w:szCs w:val="24"/>
+        </w:rPr>
+        <w:t xml:space="preserve">IV. </w:t>
+      </w:r>
+      <w:r>
+        <w:rPr>
+          <w:b w:val="1"/>
+          <w:bCs w:val="1"/>
+          <w:sz w:val="24"/>
+          <w:szCs w:val="24"/>
+        </w:rPr>
+        <w:t>Beatriz comenta a primeira mensagem do Pedro</w:t>
+      </w:r>
+      <w:r>
+        <w:rPr>
+          <w:b w:val="1"/>
+          <w:bCs w:val="1"/>
+          <w:sz w:val="24"/>
+          <w:szCs w:val="24"/>
+        </w:rPr>
+        <w:t xml:space="preserve"> sobre </w:t>
+      </w:r>
+      <w:r>
+        <w:rPr>
+          <w:b w:val="1"/>
+          <w:bCs w:val="1"/>
+          <w:sz w:val="24"/>
+          <w:szCs w:val="24"/>
+        </w:rPr>
+        <w:t xml:space="preserve">a </w:t>
+      </w:r>
+      <w:r>
+        <w:rPr>
+          <w:b w:val="1"/>
+          <w:bCs w:val="1"/>
+          <w:sz w:val="24"/>
+          <w:szCs w:val="24"/>
+        </w:rPr>
+        <w:t>alta do preço da carne</w:t>
+      </w:r>
+    </w:p>
+    <w:p xmlns:wp14="http://schemas.microsoft.com/office/word/2010/wordml" wp14:textId="77777777">
+      <w:pPr>
+        <w:rPr>
+          <w:sz w:val="24"/>
+          <w:szCs w:val="24"/>
+        </w:rPr>
+      </w:pPr>
+    </w:p>
+    <w:p xmlns:wp14="http://schemas.microsoft.com/office/word/2010/wordml" wp14:textId="77777777">
+      <w:pPr>
+        <w:rPr>
+          <w:sz w:val="24"/>
+          <w:szCs w:val="24"/>
+        </w:rPr>
+      </w:pPr>
+      <w:r>
+        <w:rPr>
+          <w:b/>
+          <w:sz w:val="24"/>
+          <w:szCs w:val="24"/>
+        </w:rPr>
+        <w:t>Login A:</w:t>
+      </w:r>
+      <w:r>
+        <w:rPr>
+          <w:sz w:val="24"/>
+          <w:szCs w:val="24"/>
+        </w:rPr>
+        <w:t xml:space="preserve"> pedro</w:t>
+      </w:r>
+    </w:p>
+    <w:p xmlns:wp14="http://schemas.microsoft.com/office/word/2010/wordml" wp14:textId="7E8DCD18">
+      <w:pPr>
+        <w:rPr>
+          <w:sz w:val="24"/>
+          <w:szCs w:val="24"/>
+        </w:rPr>
+      </w:pPr>
+      <w:r>
+        <w:rPr>
+          <w:sz w:val="24"/>
+          <w:szCs w:val="24"/>
+        </w:rPr>
+        <w:t xml:space="preserve">(O sistema exibe as </w:t>
+      </w:r>
+      <w:r>
+        <w:rPr>
+          <w:sz w:val="24"/>
+          <w:szCs w:val="24"/>
+        </w:rPr>
+        <w:t>2</w:t>
+      </w:r>
+      <w:r>
+        <w:rPr>
+          <w:sz w:val="24"/>
+          <w:szCs w:val="24"/>
+        </w:rPr>
+        <w:t xml:space="preserve"> mensagens sobre</w:t>
+      </w:r>
+      <w:r>
+        <w:rPr>
+          <w:sz w:val="24"/>
+          <w:szCs w:val="24"/>
+        </w:rPr>
+        <w:t xml:space="preserve"> a</w:t>
+      </w:r>
+      <w:r>
+        <w:rPr>
+          <w:sz w:val="24"/>
+          <w:szCs w:val="24"/>
+        </w:rPr>
+        <w:t xml:space="preserve"> </w:t>
+      </w:r>
+      <w:r>
+        <w:rPr>
+          <w:sz w:val="24"/>
+          <w:szCs w:val="24"/>
+        </w:rPr>
+        <w:t>alta d</w:t>
+      </w:r>
+      <w:r>
+        <w:rPr>
+          <w:sz w:val="24"/>
+          <w:szCs w:val="24"/>
+        </w:rPr>
+        <w:t>o preço da</w:t>
+      </w:r>
+      <w:r>
+        <w:rPr>
+          <w:sz w:val="24"/>
+          <w:szCs w:val="24"/>
+        </w:rPr>
+        <w:t xml:space="preserve"> carne </w:t>
+      </w:r>
+      <w:r>
+        <w:rPr>
+          <w:sz w:val="24"/>
+          <w:szCs w:val="24"/>
+        </w:rPr>
+        <w:t>postadas p</w:t>
+      </w:r>
+      <w:r>
+        <w:rPr>
+          <w:sz w:val="24"/>
+          <w:szCs w:val="24"/>
+        </w:rPr>
+        <w:t>or</w:t>
+      </w:r>
+      <w:r>
+        <w:rPr>
+          <w:sz w:val="24"/>
+          <w:szCs w:val="24"/>
+        </w:rPr>
+        <w:t xml:space="preserve"> Pedro)</w:t>
+      </w:r>
+    </w:p>
+    <w:p xmlns:wp14="http://schemas.microsoft.com/office/word/2010/wordml" wp14:textId="77777777">
+      <w:pPr>
+        <w:rPr>
+          <w:sz w:val="24"/>
+          <w:szCs w:val="24"/>
+        </w:rPr>
+      </w:pPr>
+    </w:p>
+    <w:p xmlns:wp14="http://schemas.microsoft.com/office/word/2010/wordml" wp14:textId="77777777">
+      <w:pPr>
+        <w:rPr>
+          <w:sz w:val="24"/>
+          <w:szCs w:val="24"/>
+        </w:rPr>
+      </w:pPr>
+      <w:r>
+        <w:rPr>
+          <w:b/>
+          <w:sz w:val="24"/>
+          <w:szCs w:val="24"/>
+        </w:rPr>
+        <w:t>Login B:</w:t>
+      </w:r>
+      <w:r>
+        <w:rPr>
+          <w:sz w:val="24"/>
+          <w:szCs w:val="24"/>
+        </w:rPr>
+        <w:t xml:space="preserve"> beatriz</w:t>
+      </w:r>
+    </w:p>
     <w:p>
       <w:pPr>
-        <w:rPr>
-          <w:b/>
-          <w:sz w:val="24"/>
-          <w:szCs w:val="24"/>
-        </w:rPr>
-      </w:pPr>
-    </w:p>
-    <w:p>
+        <w:pStyle w:val="Normal"/>
+        <w:suppressLineNumbers w:val="0"/>
+        <w:bidi w:val="0"/>
+        <w:spacing w:before="0" w:beforeAutospacing="off" w:after="160" w:afterAutospacing="off" w:line="259" w:lineRule="auto"/>
+        <w:ind w:left="0" w:right="0"/>
+        <w:jc w:val="left"/>
+        <w:rPr>
+          <w:sz w:val="24"/>
+          <w:szCs w:val="24"/>
+        </w:rPr>
+      </w:pPr>
+      <w:r>
+        <w:rPr>
+          <w:b w:val="1"/>
+          <w:bCs w:val="1"/>
+          <w:sz w:val="24"/>
+          <w:szCs w:val="24"/>
+        </w:rPr>
+        <w:t xml:space="preserve">Comentário: </w:t>
+      </w:r>
+      <w:r>
+        <w:rPr>
+          <w:sz w:val="24"/>
+          <w:szCs w:val="24"/>
+        </w:rPr>
+        <w:t>O jeito vai ser comer mais carne de frango!</w:t>
+      </w:r>
+    </w:p>
+    <w:p xmlns:wp14="http://schemas.microsoft.com/office/word/2010/wordml" wp14:textId="77777777">
+      <w:pPr>
+        <w:rPr>
+          <w:sz w:val="24"/>
+          <w:szCs w:val="24"/>
+        </w:rPr>
+      </w:pPr>
+    </w:p>
+    <w:p xmlns:wp14="http://schemas.microsoft.com/office/word/2010/wordml" wp14:textId="77777777">
       <w:pPr>
         <w:rPr>
           <w:b/>
@@ -1329,7 +1872,7 @@
           <w:sz w:val="28"/>
           <w:szCs w:val="24"/>
         </w:rPr>
-        <w:t>3. Registrar Mensagem</w:t>
+        <w:t>4</w:t>
       </w:r>
       <w:r>
         <w:rPr>
@@ -1337,7 +1880,7 @@
           <w:sz w:val="28"/>
           <w:szCs w:val="24"/>
         </w:rPr>
-        <w:t>/Comentário</w:t>
+        <w:t xml:space="preserve">. </w:t>
       </w:r>
       <w:r>
         <w:rPr>
@@ -1345,59 +1888,235 @@
           <w:sz w:val="28"/>
           <w:szCs w:val="24"/>
         </w:rPr>
-        <w:t xml:space="preserve"> na Rede </w:t>
-      </w:r>
-    </w:p>
-    <w:p>
-      <w:pPr>
-        <w:rPr>
-          <w:b/>
-          <w:sz w:val="24"/>
-          <w:szCs w:val="24"/>
-        </w:rPr>
-      </w:pPr>
-    </w:p>
-    <w:p>
-      <w:pPr>
-        <w:rPr>
-          <w:b/>
-          <w:sz w:val="24"/>
-          <w:szCs w:val="24"/>
-        </w:rPr>
-      </w:pPr>
-      <w:r>
-        <w:rPr>
-          <w:b/>
-          <w:sz w:val="24"/>
-          <w:szCs w:val="24"/>
-        </w:rPr>
-        <w:t>I. Pedro posta na rede social uma mensagem</w:t>
-      </w:r>
-    </w:p>
-    <w:p>
-      <w:pPr>
-        <w:rPr>
-          <w:b/>
-          <w:sz w:val="24"/>
-          <w:szCs w:val="24"/>
-        </w:rPr>
-      </w:pPr>
-    </w:p>
-    <w:p>
-      <w:pPr>
-        <w:rPr>
-          <w:b/>
-          <w:sz w:val="24"/>
-          <w:szCs w:val="24"/>
-        </w:rPr>
-      </w:pPr>
-      <w:r>
-        <w:rPr>
-          <w:b/>
-          <w:sz w:val="24"/>
-          <w:szCs w:val="24"/>
-        </w:rPr>
-        <w:t xml:space="preserve">Login A: </w:t>
+        <w:t>E</w:t>
+      </w:r>
+      <w:r>
+        <w:rPr>
+          <w:b/>
+          <w:sz w:val="28"/>
+          <w:szCs w:val="24"/>
+        </w:rPr>
+        <w:t>xibir o mais influente usuário da rede social. Ou seja, o usuário que possui mais seguidores na rede</w:t>
+      </w:r>
+      <w:r>
+        <w:rPr>
+          <w:b/>
+          <w:sz w:val="28"/>
+          <w:szCs w:val="24"/>
+        </w:rPr>
+        <w:t>.</w:t>
+      </w:r>
+    </w:p>
+    <w:p xmlns:wp14="http://schemas.microsoft.com/office/word/2010/wordml" wp14:textId="77777777">
+      <w:pPr>
+        <w:rPr>
+          <w:sz w:val="24"/>
+          <w:szCs w:val="24"/>
+        </w:rPr>
+      </w:pPr>
+    </w:p>
+    <w:p xmlns:wp14="http://schemas.microsoft.com/office/word/2010/wordml" wp14:textId="77777777">
+      <w:pPr>
+        <w:rPr>
+          <w:sz w:val="24"/>
+          <w:szCs w:val="24"/>
+        </w:rPr>
+      </w:pPr>
+      <w:r>
+        <w:rPr>
+          <w:b/>
+          <w:sz w:val="24"/>
+          <w:szCs w:val="24"/>
+        </w:rPr>
+        <w:t>Login</w:t>
+      </w:r>
+      <w:r>
+        <w:rPr>
+          <w:sz w:val="24"/>
+          <w:szCs w:val="24"/>
+        </w:rPr>
+        <w:t xml:space="preserve">: </w:t>
+      </w:r>
+      <w:r>
+        <w:rPr>
+          <w:sz w:val="24"/>
+          <w:szCs w:val="24"/>
+        </w:rPr>
+        <w:t>felipe</w:t>
+      </w:r>
+    </w:p>
+    <w:p xmlns:wp14="http://schemas.microsoft.com/office/word/2010/wordml" wp14:textId="77777777">
+      <w:pPr>
+        <w:rPr>
+          <w:b/>
+          <w:sz w:val="24"/>
+          <w:szCs w:val="24"/>
+        </w:rPr>
+      </w:pPr>
+      <w:r>
+        <w:rPr>
+          <w:b/>
+          <w:sz w:val="24"/>
+          <w:szCs w:val="24"/>
+        </w:rPr>
+        <w:t xml:space="preserve">Nome: </w:t>
+      </w:r>
+      <w:r>
+        <w:rPr>
+          <w:sz w:val="24"/>
+          <w:szCs w:val="24"/>
+        </w:rPr>
+        <w:t>Felipe Lamoglia</w:t>
+      </w:r>
+    </w:p>
+    <w:p xmlns:wp14="http://schemas.microsoft.com/office/word/2010/wordml" wp14:textId="77777777">
+      <w:pPr>
+        <w:rPr>
+          <w:b/>
+          <w:sz w:val="24"/>
+          <w:szCs w:val="24"/>
+        </w:rPr>
+      </w:pPr>
+      <w:r>
+        <w:rPr>
+          <w:b/>
+          <w:sz w:val="24"/>
+          <w:szCs w:val="24"/>
+        </w:rPr>
+        <w:t>Quantidade de seguidores:</w:t>
+      </w:r>
+      <w:r>
+        <w:rPr>
+          <w:b/>
+          <w:sz w:val="24"/>
+          <w:szCs w:val="24"/>
+        </w:rPr>
+        <w:t xml:space="preserve"> </w:t>
+      </w:r>
+      <w:r>
+        <w:rPr>
+          <w:sz w:val="24"/>
+          <w:szCs w:val="24"/>
+        </w:rPr>
+        <w:t>3 (</w:t>
+      </w:r>
+      <w:r>
+        <w:rPr>
+          <w:sz w:val="24"/>
+          <w:szCs w:val="24"/>
+        </w:rPr>
+        <w:t>São eles: Beatriz</w:t>
+      </w:r>
+      <w:r>
+        <w:rPr>
+          <w:sz w:val="24"/>
+          <w:szCs w:val="24"/>
+        </w:rPr>
+        <w:t>, Pedro e Ana</w:t>
+      </w:r>
+      <w:r>
+        <w:rPr>
+          <w:sz w:val="24"/>
+          <w:szCs w:val="24"/>
+        </w:rPr>
+        <w:t>)</w:t>
+      </w:r>
+    </w:p>
+    <w:p xmlns:wp14="http://schemas.microsoft.com/office/word/2010/wordml" wp14:textId="77777777">
+      <w:pPr>
+        <w:rPr>
+          <w:b/>
+          <w:color w:val="4472C4" w:themeColor="accent1"/>
+          <w:sz w:val="24"/>
+          <w:szCs w:val="24"/>
+        </w:rPr>
+      </w:pPr>
+    </w:p>
+    <w:p xmlns:wp14="http://schemas.microsoft.com/office/word/2010/wordml" wp14:textId="77777777">
+      <w:pPr>
+        <w:rPr>
+          <w:b/>
+          <w:color w:val="4472C4" w:themeColor="accent1"/>
+          <w:sz w:val="24"/>
+          <w:szCs w:val="24"/>
+        </w:rPr>
+      </w:pPr>
+      <w:r>
+        <w:rPr>
+          <w:b/>
+          <w:color w:val="4472C4" w:themeColor="accent1"/>
+          <w:sz w:val="24"/>
+          <w:szCs w:val="24"/>
+        </w:rPr>
+        <w:t>OBS.: Não precisa imprimir o nome dos seguidores, apenas a quantidade!!!</w:t>
+      </w:r>
+    </w:p>
+    <w:p xmlns:wp14="http://schemas.microsoft.com/office/word/2010/wordml" wp14:textId="77777777">
+      <w:pPr>
+        <w:rPr>
+          <w:b/>
+          <w:sz w:val="24"/>
+          <w:szCs w:val="24"/>
+        </w:rPr>
+      </w:pPr>
+    </w:p>
+    <w:p xmlns:wp14="http://schemas.microsoft.com/office/word/2010/wordml" wp14:textId="77777777">
+      <w:pPr>
+        <w:rPr>
+          <w:b/>
+          <w:sz w:val="28"/>
+          <w:szCs w:val="24"/>
+        </w:rPr>
+      </w:pPr>
+      <w:r>
+        <w:rPr>
+          <w:b/>
+          <w:sz w:val="28"/>
+          <w:szCs w:val="24"/>
+        </w:rPr>
+        <w:t>5</w:t>
+      </w:r>
+      <w:r>
+        <w:rPr>
+          <w:b/>
+          <w:sz w:val="28"/>
+          <w:szCs w:val="24"/>
+        </w:rPr>
+        <w:t>. Excluir o usuário Pedro</w:t>
+      </w:r>
+      <w:r>
+        <w:rPr>
+          <w:b/>
+          <w:sz w:val="28"/>
+          <w:szCs w:val="24"/>
+        </w:rPr>
+        <w:t xml:space="preserve"> da rede social</w:t>
+      </w:r>
+    </w:p>
+    <w:p xmlns:wp14="http://schemas.microsoft.com/office/word/2010/wordml" wp14:textId="77777777">
+      <w:pPr>
+        <w:rPr>
+          <w:b/>
+          <w:sz w:val="24"/>
+          <w:szCs w:val="24"/>
+        </w:rPr>
+      </w:pPr>
+    </w:p>
+    <w:p xmlns:wp14="http://schemas.microsoft.com/office/word/2010/wordml" wp14:textId="77777777">
+      <w:pPr>
+        <w:rPr>
+          <w:b/>
+          <w:sz w:val="24"/>
+          <w:szCs w:val="24"/>
+        </w:rPr>
+      </w:pPr>
+      <w:r>
+        <w:rPr>
+          <w:b/>
+          <w:sz w:val="24"/>
+          <w:szCs w:val="24"/>
+        </w:rPr>
+        <w:t xml:space="preserve">Login: </w:t>
       </w:r>
       <w:r>
         <w:rPr>
@@ -1407,931 +2126,277 @@
         <w:t>pedro</w:t>
       </w:r>
     </w:p>
-    <w:p>
-      <w:pPr>
-        <w:rPr>
-          <w:b/>
-          <w:sz w:val="24"/>
-          <w:szCs w:val="24"/>
-        </w:rPr>
-      </w:pPr>
-      <w:r>
-        <w:rPr>
-          <w:b/>
-          <w:sz w:val="24"/>
-          <w:szCs w:val="24"/>
-        </w:rPr>
-        <w:t xml:space="preserve">Mensagem: </w:t>
-      </w:r>
-      <w:r>
-        <w:rPr>
-          <w:sz w:val="24"/>
-          <w:szCs w:val="24"/>
-        </w:rPr>
-        <w:t>Bairros da Zona Oeste de BH estão sem água</w:t>
-      </w:r>
-    </w:p>
-    <w:p>
-      <w:pPr>
-        <w:rPr>
-          <w:b/>
-          <w:sz w:val="24"/>
-          <w:szCs w:val="24"/>
-        </w:rPr>
-      </w:pPr>
-    </w:p>
-    <w:p>
-      <w:pPr>
-        <w:rPr>
-          <w:b/>
-          <w:sz w:val="24"/>
-          <w:szCs w:val="24"/>
-        </w:rPr>
-      </w:pPr>
-      <w:r>
-        <w:rPr>
-          <w:b/>
-          <w:sz w:val="24"/>
-          <w:szCs w:val="24"/>
-        </w:rPr>
-        <w:t>II. Ana posta na rede social uma mensagem</w:t>
-      </w:r>
-    </w:p>
-    <w:p>
-      <w:pPr>
-        <w:rPr>
-          <w:b/>
-          <w:sz w:val="24"/>
-          <w:szCs w:val="24"/>
-        </w:rPr>
-      </w:pPr>
-    </w:p>
-    <w:p>
-      <w:pPr>
-        <w:rPr>
-          <w:b/>
-          <w:sz w:val="24"/>
-          <w:szCs w:val="24"/>
-        </w:rPr>
-      </w:pPr>
-      <w:r>
-        <w:rPr>
-          <w:b/>
-          <w:sz w:val="24"/>
-          <w:szCs w:val="24"/>
-        </w:rPr>
-        <w:t xml:space="preserve">Login A: </w:t>
-      </w:r>
-      <w:r>
-        <w:rPr>
-          <w:sz w:val="24"/>
-          <w:szCs w:val="24"/>
-        </w:rPr>
-        <w:t>ana</w:t>
-      </w:r>
-    </w:p>
-    <w:p>
-      <w:pPr>
-        <w:rPr>
-          <w:sz w:val="24"/>
-          <w:szCs w:val="24"/>
-        </w:rPr>
-      </w:pPr>
-      <w:r>
-        <w:rPr>
-          <w:b/>
-          <w:sz w:val="24"/>
-          <w:szCs w:val="24"/>
-        </w:rPr>
-        <w:t xml:space="preserve">Mensagem: </w:t>
-      </w:r>
-      <w:r>
-        <w:rPr>
-          <w:sz w:val="24"/>
-          <w:szCs w:val="24"/>
-        </w:rPr>
-        <w:t>Ronaldo comemora mais uma vitória do Cruzeiro no Brasileirão</w:t>
-      </w:r>
-    </w:p>
-    <w:p>
-      <w:pPr>
-        <w:rPr>
-          <w:sz w:val="24"/>
-          <w:szCs w:val="24"/>
-        </w:rPr>
-      </w:pPr>
-    </w:p>
-    <w:p>
-      <w:pPr>
-        <w:rPr>
-          <w:b/>
-          <w:sz w:val="24"/>
-          <w:szCs w:val="24"/>
-        </w:rPr>
-      </w:pPr>
-      <w:r>
-        <w:rPr>
-          <w:b/>
-          <w:sz w:val="24"/>
-          <w:szCs w:val="24"/>
-        </w:rPr>
-        <w:t>III. Pedro posta uma nova mensagem na rede social</w:t>
-      </w:r>
-    </w:p>
-    <w:p>
-      <w:pPr>
-        <w:rPr>
-          <w:b/>
-          <w:sz w:val="24"/>
-          <w:szCs w:val="24"/>
-        </w:rPr>
-      </w:pPr>
-    </w:p>
-    <w:p>
-      <w:pPr>
-        <w:rPr>
-          <w:b/>
-          <w:sz w:val="24"/>
-          <w:szCs w:val="24"/>
-        </w:rPr>
-      </w:pPr>
-      <w:r>
-        <w:rPr>
-          <w:b/>
-          <w:sz w:val="24"/>
-          <w:szCs w:val="24"/>
-        </w:rPr>
-        <w:t xml:space="preserve">Login A: </w:t>
-      </w:r>
-      <w:r>
-        <w:rPr>
-          <w:sz w:val="24"/>
-          <w:szCs w:val="24"/>
-        </w:rPr>
-        <w:t>pedro</w:t>
-      </w:r>
-    </w:p>
-    <w:p>
-      <w:pPr>
-        <w:rPr>
-          <w:sz w:val="24"/>
-          <w:szCs w:val="24"/>
-        </w:rPr>
-      </w:pPr>
-      <w:r>
-        <w:rPr>
-          <w:b/>
-          <w:sz w:val="24"/>
-          <w:szCs w:val="24"/>
-        </w:rPr>
-        <w:t xml:space="preserve">Mensagem: </w:t>
-      </w:r>
-      <w:r>
-        <w:rPr>
-          <w:sz w:val="24"/>
-          <w:szCs w:val="24"/>
-        </w:rPr>
-        <w:t>Alguns bairros de Santa Luzia também estão sem água</w:t>
-      </w:r>
-    </w:p>
-    <w:p>
-      <w:pPr>
-        <w:rPr>
-          <w:sz w:val="24"/>
-          <w:szCs w:val="24"/>
-        </w:rPr>
-      </w:pPr>
-    </w:p>
-    <w:p>
-      <w:pPr>
-        <w:rPr>
-          <w:sz w:val="24"/>
-          <w:szCs w:val="24"/>
-        </w:rPr>
-      </w:pPr>
-    </w:p>
-    <w:p>
-      <w:pPr>
-        <w:rPr>
-          <w:b/>
-          <w:sz w:val="24"/>
-          <w:szCs w:val="24"/>
-        </w:rPr>
-      </w:pPr>
-      <w:r>
-        <w:rPr>
-          <w:b/>
-          <w:sz w:val="24"/>
-          <w:szCs w:val="24"/>
-        </w:rPr>
-        <w:lastRenderedPageBreak/>
-        <w:t xml:space="preserve">IV. </w:t>
-      </w:r>
-      <w:r>
-        <w:rPr>
-          <w:b/>
-          <w:sz w:val="24"/>
-          <w:szCs w:val="24"/>
-        </w:rPr>
-        <w:t>Beatriz comenta a primeira mensagem do Pedro</w:t>
-      </w:r>
-      <w:r>
-        <w:rPr>
-          <w:b/>
-          <w:sz w:val="24"/>
-          <w:szCs w:val="24"/>
-        </w:rPr>
-        <w:t xml:space="preserve"> sobre </w:t>
-      </w:r>
-      <w:r>
-        <w:rPr>
-          <w:b/>
-          <w:sz w:val="24"/>
-          <w:szCs w:val="24"/>
-        </w:rPr>
-        <w:t>a falta de água</w:t>
-      </w:r>
-    </w:p>
-    <w:p>
-      <w:pPr>
-        <w:rPr>
-          <w:sz w:val="24"/>
-          <w:szCs w:val="24"/>
-        </w:rPr>
-      </w:pPr>
-    </w:p>
-    <w:p>
-      <w:pPr>
-        <w:rPr>
-          <w:sz w:val="24"/>
-          <w:szCs w:val="24"/>
-        </w:rPr>
-      </w:pPr>
-      <w:r>
-        <w:rPr>
-          <w:b/>
-          <w:sz w:val="24"/>
-          <w:szCs w:val="24"/>
-        </w:rPr>
-        <w:t>Login A:</w:t>
-      </w:r>
-      <w:r>
-        <w:rPr>
-          <w:sz w:val="24"/>
-          <w:szCs w:val="24"/>
-        </w:rPr>
-        <w:t xml:space="preserve"> pedro</w:t>
-      </w:r>
-    </w:p>
-    <w:p>
-      <w:pPr>
-        <w:rPr>
-          <w:sz w:val="24"/>
-          <w:szCs w:val="24"/>
-        </w:rPr>
-      </w:pPr>
-      <w:r>
-        <w:rPr>
-          <w:sz w:val="24"/>
-          <w:szCs w:val="24"/>
-        </w:rPr>
-        <w:t>(O sistema exibe as duas mensagens sobre</w:t>
-      </w:r>
-      <w:r>
-        <w:rPr>
-          <w:sz w:val="24"/>
-          <w:szCs w:val="24"/>
-        </w:rPr>
-        <w:t xml:space="preserve"> a</w:t>
-      </w:r>
-      <w:r>
-        <w:rPr>
-          <w:sz w:val="24"/>
-          <w:szCs w:val="24"/>
-        </w:rPr>
-        <w:t xml:space="preserve"> </w:t>
-      </w:r>
-      <w:r>
-        <w:rPr>
-          <w:sz w:val="24"/>
-          <w:szCs w:val="24"/>
-        </w:rPr>
-        <w:t xml:space="preserve">falta de água </w:t>
-      </w:r>
-      <w:r>
-        <w:rPr>
-          <w:sz w:val="24"/>
-          <w:szCs w:val="24"/>
-        </w:rPr>
-        <w:t>postadas pelo Pedro)</w:t>
-      </w:r>
-    </w:p>
-    <w:p>
-      <w:pPr>
-        <w:rPr>
-          <w:sz w:val="24"/>
-          <w:szCs w:val="24"/>
-        </w:rPr>
-      </w:pPr>
-    </w:p>
-    <w:p>
-      <w:pPr>
-        <w:rPr>
-          <w:sz w:val="24"/>
-          <w:szCs w:val="24"/>
-        </w:rPr>
-      </w:pPr>
-      <w:r>
-        <w:rPr>
-          <w:b/>
-          <w:sz w:val="24"/>
-          <w:szCs w:val="24"/>
-        </w:rPr>
-        <w:t>Login B:</w:t>
-      </w:r>
-      <w:r>
-        <w:rPr>
-          <w:sz w:val="24"/>
-          <w:szCs w:val="24"/>
-        </w:rPr>
-        <w:t xml:space="preserve"> beatriz</w:t>
-      </w:r>
-    </w:p>
-    <w:p>
-      <w:pPr>
-        <w:rPr>
-          <w:sz w:val="24"/>
-          <w:szCs w:val="24"/>
-        </w:rPr>
-      </w:pPr>
-      <w:r>
-        <w:rPr>
-          <w:b/>
-          <w:sz w:val="24"/>
-          <w:szCs w:val="24"/>
-        </w:rPr>
-        <w:t xml:space="preserve">Comentário: </w:t>
-      </w:r>
-      <w:r>
-        <w:rPr>
-          <w:sz w:val="24"/>
-          <w:szCs w:val="24"/>
-        </w:rPr>
-        <w:t xml:space="preserve">Não vejo a hora </w:t>
-      </w:r>
-      <w:r>
-        <w:rPr>
-          <w:sz w:val="24"/>
-          <w:szCs w:val="24"/>
-        </w:rPr>
-        <w:t>da Copasa resolver esse problema</w:t>
-      </w:r>
-      <w:r>
-        <w:rPr>
-          <w:sz w:val="24"/>
-          <w:szCs w:val="24"/>
-        </w:rPr>
-        <w:t xml:space="preserve">! </w:t>
-      </w:r>
-    </w:p>
-    <w:p>
-      <w:pPr>
-        <w:rPr>
-          <w:sz w:val="24"/>
-          <w:szCs w:val="24"/>
-        </w:rPr>
-      </w:pPr>
-    </w:p>
-    <w:p>
-      <w:pPr>
-        <w:rPr>
-          <w:b/>
+    <w:p xmlns:wp14="http://schemas.microsoft.com/office/word/2010/wordml" wp14:textId="29A86D15">
+      <w:pPr>
+        <w:rPr>
+          <w:b w:val="1"/>
+          <w:bCs w:val="1"/>
+          <w:color w:val="4472C4" w:themeColor="accent1"/>
+          <w:sz w:val="24"/>
+          <w:szCs w:val="24"/>
+        </w:rPr>
+      </w:pPr>
+      <w:r>
+        <w:rPr>
+          <w:b w:val="1"/>
+          <w:bCs w:val="1"/>
+          <w:color w:val="4472C4" w:themeColor="accent1" w:themeTint="FF" w:themeShade="FF"/>
+          <w:sz w:val="24"/>
+          <w:szCs w:val="24"/>
+        </w:rPr>
+        <w:t>(O usuário deve</w:t>
+      </w:r>
+      <w:r>
+        <w:rPr>
+          <w:b w:val="1"/>
+          <w:bCs w:val="1"/>
+          <w:color w:val="4472C4" w:themeColor="accent1" w:themeTint="FF" w:themeShade="FF"/>
+          <w:sz w:val="24"/>
+          <w:szCs w:val="24"/>
+        </w:rPr>
+        <w:t>rá</w:t>
+      </w:r>
+      <w:r>
+        <w:rPr>
+          <w:b w:val="1"/>
+          <w:bCs w:val="1"/>
+          <w:color w:val="4472C4" w:themeColor="accent1" w:themeTint="FF" w:themeShade="FF"/>
+          <w:sz w:val="24"/>
+          <w:szCs w:val="24"/>
+        </w:rPr>
+        <w:t xml:space="preserve"> ser removido</w:t>
+      </w:r>
+      <w:r>
+        <w:rPr>
+          <w:b w:val="1"/>
+          <w:bCs w:val="1"/>
+          <w:color w:val="4472C4" w:themeColor="accent1" w:themeTint="FF" w:themeShade="FF"/>
+          <w:sz w:val="24"/>
+          <w:szCs w:val="24"/>
+        </w:rPr>
+        <w:t xml:space="preserve"> da rede social e</w:t>
+      </w:r>
+      <w:r>
+        <w:rPr>
+          <w:b w:val="1"/>
+          <w:bCs w:val="1"/>
+          <w:color w:val="4472C4" w:themeColor="accent1" w:themeTint="FF" w:themeShade="FF"/>
+          <w:sz w:val="24"/>
+          <w:szCs w:val="24"/>
+        </w:rPr>
+        <w:t xml:space="preserve"> também </w:t>
+      </w:r>
+      <w:r>
+        <w:rPr>
+          <w:b w:val="1"/>
+          <w:bCs w:val="1"/>
+          <w:color w:val="4472C4" w:themeColor="accent1" w:themeTint="FF" w:themeShade="FF"/>
+          <w:sz w:val="24"/>
+          <w:szCs w:val="24"/>
+        </w:rPr>
+        <w:t xml:space="preserve">de todas as listas de </w:t>
+      </w:r>
+      <w:r>
+        <w:rPr>
+          <w:b w:val="1"/>
+          <w:bCs w:val="1"/>
+          <w:color w:val="4472C4" w:themeColor="accent1" w:themeTint="FF" w:themeShade="FF"/>
+          <w:sz w:val="24"/>
+          <w:szCs w:val="24"/>
+        </w:rPr>
+        <w:t xml:space="preserve">seguidores das quais </w:t>
+      </w:r>
+      <w:r>
+        <w:rPr>
+          <w:b w:val="1"/>
+          <w:bCs w:val="1"/>
+          <w:color w:val="4472C4" w:themeColor="accent1" w:themeTint="FF" w:themeShade="FF"/>
+          <w:sz w:val="24"/>
+          <w:szCs w:val="24"/>
+        </w:rPr>
+        <w:t xml:space="preserve">ele </w:t>
+      </w:r>
+      <w:r>
+        <w:rPr>
+          <w:b w:val="1"/>
+          <w:bCs w:val="1"/>
+          <w:color w:val="4472C4" w:themeColor="accent1" w:themeTint="FF" w:themeShade="FF"/>
+          <w:sz w:val="24"/>
+          <w:szCs w:val="24"/>
+        </w:rPr>
+        <w:t xml:space="preserve">participe. </w:t>
+      </w:r>
+      <w:r>
+        <w:rPr>
+          <w:b w:val="1"/>
+          <w:bCs w:val="1"/>
+          <w:color w:val="4472C4" w:themeColor="accent1" w:themeTint="FF" w:themeShade="FF"/>
+          <w:sz w:val="24"/>
+          <w:szCs w:val="24"/>
+        </w:rPr>
+        <w:t>Ou seja, o usuário deverá ser removido das listas de seguidores de Ana, Beatriz e Felipe. Além disso, t</w:t>
+      </w:r>
+      <w:r>
+        <w:rPr>
+          <w:b w:val="1"/>
+          <w:bCs w:val="1"/>
+          <w:color w:val="4472C4" w:themeColor="accent1" w:themeTint="FF" w:themeShade="FF"/>
+          <w:sz w:val="24"/>
+          <w:szCs w:val="24"/>
+        </w:rPr>
+        <w:t xml:space="preserve">odas as mensagens </w:t>
+      </w:r>
+      <w:r>
+        <w:rPr>
+          <w:b w:val="1"/>
+          <w:bCs w:val="1"/>
+          <w:color w:val="4472C4" w:themeColor="accent1" w:themeTint="FF" w:themeShade="FF"/>
+          <w:sz w:val="24"/>
+          <w:szCs w:val="24"/>
+        </w:rPr>
+        <w:t xml:space="preserve">sobre </w:t>
+      </w:r>
+      <w:r>
+        <w:rPr>
+          <w:b w:val="1"/>
+          <w:bCs w:val="1"/>
+          <w:color w:val="4472C4" w:themeColor="accent1" w:themeTint="FF" w:themeShade="FF"/>
+          <w:sz w:val="24"/>
+          <w:szCs w:val="24"/>
+        </w:rPr>
+        <w:t xml:space="preserve">a alta do preço da carne </w:t>
+      </w:r>
+      <w:r>
+        <w:rPr>
+          <w:b w:val="1"/>
+          <w:bCs w:val="1"/>
+          <w:color w:val="4472C4" w:themeColor="accent1" w:themeTint="FF" w:themeShade="FF"/>
+          <w:sz w:val="24"/>
+          <w:szCs w:val="24"/>
+        </w:rPr>
+        <w:t>postad</w:t>
+      </w:r>
+      <w:r>
+        <w:rPr>
+          <w:b w:val="1"/>
+          <w:bCs w:val="1"/>
+          <w:color w:val="4472C4" w:themeColor="accent1" w:themeTint="FF" w:themeShade="FF"/>
+          <w:sz w:val="24"/>
+          <w:szCs w:val="24"/>
+        </w:rPr>
+        <w:t>a</w:t>
+      </w:r>
+      <w:r>
+        <w:rPr>
+          <w:b w:val="1"/>
+          <w:bCs w:val="1"/>
+          <w:color w:val="4472C4" w:themeColor="accent1" w:themeTint="FF" w:themeShade="FF"/>
+          <w:sz w:val="24"/>
+          <w:szCs w:val="24"/>
+        </w:rPr>
+        <w:t>s pelo usu</w:t>
+      </w:r>
+      <w:r>
+        <w:rPr>
+          <w:b w:val="1"/>
+          <w:bCs w:val="1"/>
+          <w:color w:val="4472C4" w:themeColor="accent1" w:themeTint="FF" w:themeShade="FF"/>
+          <w:sz w:val="24"/>
+          <w:szCs w:val="24"/>
+        </w:rPr>
+        <w:t>ário deverão também ser excluída</w:t>
+      </w:r>
+      <w:r>
+        <w:rPr>
+          <w:b w:val="1"/>
+          <w:bCs w:val="1"/>
+          <w:color w:val="4472C4" w:themeColor="accent1" w:themeTint="FF" w:themeShade="FF"/>
+          <w:sz w:val="24"/>
+          <w:szCs w:val="24"/>
+        </w:rPr>
+        <w:t>s</w:t>
+      </w:r>
+      <w:r>
+        <w:rPr>
+          <w:b w:val="1"/>
+          <w:bCs w:val="1"/>
+          <w:color w:val="4472C4" w:themeColor="accent1" w:themeTint="FF" w:themeShade="FF"/>
+          <w:sz w:val="24"/>
+          <w:szCs w:val="24"/>
+        </w:rPr>
+        <w:t>)</w:t>
+      </w:r>
+      <w:r>
+        <w:rPr>
+          <w:b w:val="1"/>
+          <w:bCs w:val="1"/>
+          <w:color w:val="4472C4" w:themeColor="accent1" w:themeTint="FF" w:themeShade="FF"/>
+          <w:sz w:val="24"/>
+          <w:szCs w:val="24"/>
+        </w:rPr>
+        <w:t>.</w:t>
+      </w:r>
+    </w:p>
+    <w:p xmlns:wp14="http://schemas.microsoft.com/office/word/2010/wordml" wp14:textId="53923999">
+      <w:pPr>
+        <w:pStyle w:val="Normal"/>
+        <w:rPr>
+          <w:b w:val="1"/>
+          <w:bCs w:val="1"/>
+          <w:color w:val="000000" w:themeColor="text1" w:themeTint="FF" w:themeShade="FF"/>
           <w:sz w:val="28"/>
-          <w:szCs w:val="24"/>
-        </w:rPr>
-      </w:pPr>
-      <w:r>
-        <w:rPr>
-          <w:b/>
-          <w:sz w:val="28"/>
-          <w:szCs w:val="24"/>
-        </w:rPr>
-        <w:t>4</w:t>
-      </w:r>
-      <w:r>
-        <w:rPr>
-          <w:b/>
-          <w:sz w:val="28"/>
-          <w:szCs w:val="24"/>
-        </w:rPr>
-        <w:t xml:space="preserve">. </w:t>
-      </w:r>
-      <w:r>
-        <w:rPr>
-          <w:b/>
-          <w:sz w:val="28"/>
-          <w:szCs w:val="24"/>
-        </w:rPr>
-        <w:t>E</w:t>
-      </w:r>
-      <w:r>
-        <w:rPr>
-          <w:b/>
-          <w:sz w:val="28"/>
-          <w:szCs w:val="24"/>
-        </w:rPr>
-        <w:t>xibir o mais influente usuário da rede social. Ou seja, o usuário que possui mais seguidores na rede</w:t>
-      </w:r>
-      <w:r>
-        <w:rPr>
-          <w:b/>
-          <w:sz w:val="28"/>
-          <w:szCs w:val="24"/>
-        </w:rPr>
-        <w:t>.</w:t>
-      </w:r>
-    </w:p>
-    <w:p>
-      <w:pPr>
-        <w:rPr>
-          <w:sz w:val="24"/>
-          <w:szCs w:val="24"/>
-        </w:rPr>
-      </w:pPr>
-    </w:p>
-    <w:p>
-      <w:pPr>
-        <w:rPr>
-          <w:sz w:val="24"/>
-          <w:szCs w:val="24"/>
-        </w:rPr>
-      </w:pPr>
-      <w:r>
-        <w:rPr>
-          <w:b/>
-          <w:sz w:val="24"/>
-          <w:szCs w:val="24"/>
-        </w:rPr>
-        <w:t>Login</w:t>
-      </w:r>
-      <w:r>
-        <w:rPr>
-          <w:sz w:val="24"/>
-          <w:szCs w:val="24"/>
-        </w:rPr>
-        <w:t xml:space="preserve">: </w:t>
-      </w:r>
-      <w:r>
-        <w:rPr>
-          <w:sz w:val="24"/>
-          <w:szCs w:val="24"/>
-        </w:rPr>
-        <w:t>felipe</w:t>
-      </w:r>
-    </w:p>
-    <w:p>
-      <w:pPr>
-        <w:rPr>
-          <w:b/>
-          <w:sz w:val="24"/>
-          <w:szCs w:val="24"/>
-        </w:rPr>
-      </w:pPr>
-      <w:r>
-        <w:rPr>
-          <w:b/>
-          <w:sz w:val="24"/>
-          <w:szCs w:val="24"/>
-        </w:rPr>
-        <w:t xml:space="preserve">Nome: </w:t>
-      </w:r>
-      <w:r>
-        <w:rPr>
-          <w:sz w:val="24"/>
-          <w:szCs w:val="24"/>
-        </w:rPr>
-        <w:t>Felipe Lamoglia</w:t>
-      </w:r>
-    </w:p>
-    <w:p>
-      <w:pPr>
-        <w:rPr>
-          <w:b/>
-          <w:sz w:val="24"/>
-          <w:szCs w:val="24"/>
-        </w:rPr>
-      </w:pPr>
-      <w:r>
-        <w:rPr>
-          <w:b/>
-          <w:sz w:val="24"/>
-          <w:szCs w:val="24"/>
-        </w:rPr>
-        <w:t>Quantidade de seguidores:</w:t>
-      </w:r>
-      <w:r>
-        <w:rPr>
-          <w:b/>
-          <w:sz w:val="24"/>
-          <w:szCs w:val="24"/>
-        </w:rPr>
-        <w:t xml:space="preserve"> </w:t>
-      </w:r>
-      <w:r>
-        <w:rPr>
-          <w:sz w:val="24"/>
-          <w:szCs w:val="24"/>
-        </w:rPr>
-        <w:t>3 (</w:t>
-      </w:r>
-      <w:r>
-        <w:rPr>
-          <w:sz w:val="24"/>
-          <w:szCs w:val="24"/>
-        </w:rPr>
-        <w:t>São eles: Beatriz</w:t>
-      </w:r>
-      <w:r>
-        <w:rPr>
-          <w:sz w:val="24"/>
-          <w:szCs w:val="24"/>
-        </w:rPr>
-        <w:t>, Pedro e Ana</w:t>
-      </w:r>
-      <w:r>
-        <w:rPr>
-          <w:sz w:val="24"/>
-          <w:szCs w:val="24"/>
-        </w:rPr>
-        <w:t>)</w:t>
-      </w:r>
-    </w:p>
-    <w:p>
-      <w:pPr>
-        <w:rPr>
-          <w:b/>
-          <w:color w:val="4472C4" w:themeColor="accent1"/>
-          <w:sz w:val="24"/>
-          <w:szCs w:val="24"/>
-        </w:rPr>
-      </w:pPr>
-    </w:p>
-    <w:p>
-      <w:pPr>
-        <w:rPr>
-          <w:b/>
-          <w:color w:val="4472C4" w:themeColor="accent1"/>
-          <w:sz w:val="24"/>
-          <w:szCs w:val="24"/>
-        </w:rPr>
-      </w:pPr>
-      <w:r>
-        <w:rPr>
-          <w:b/>
-          <w:color w:val="4472C4" w:themeColor="accent1"/>
-          <w:sz w:val="24"/>
-          <w:szCs w:val="24"/>
-        </w:rPr>
-        <w:t>OBS.: Não precisa imprimir o nome dos seguidores, apenas a quantidade!!!</w:t>
-      </w:r>
-    </w:p>
-    <w:p>
-      <w:pPr>
-        <w:rPr>
-          <w:b/>
-          <w:sz w:val="24"/>
-          <w:szCs w:val="24"/>
-        </w:rPr>
-      </w:pPr>
-    </w:p>
-    <w:p>
-      <w:pPr>
-        <w:rPr>
-          <w:b/>
-          <w:sz w:val="28"/>
-          <w:szCs w:val="24"/>
-        </w:rPr>
-      </w:pPr>
-      <w:r>
-        <w:rPr>
-          <w:b/>
-          <w:sz w:val="28"/>
-          <w:szCs w:val="24"/>
-        </w:rPr>
-        <w:t>5</w:t>
-      </w:r>
-      <w:r>
-        <w:rPr>
-          <w:b/>
-          <w:sz w:val="28"/>
-          <w:szCs w:val="24"/>
-        </w:rPr>
-        <w:t>. Excluir o usuário Pedro</w:t>
-      </w:r>
-      <w:r>
-        <w:rPr>
-          <w:b/>
-          <w:sz w:val="28"/>
-          <w:szCs w:val="24"/>
-        </w:rPr>
-        <w:t xml:space="preserve"> da rede social</w:t>
-      </w:r>
-    </w:p>
-    <w:p>
-      <w:pPr>
-        <w:rPr>
-          <w:b/>
-          <w:sz w:val="24"/>
-          <w:szCs w:val="24"/>
-        </w:rPr>
-      </w:pPr>
-    </w:p>
-    <w:p>
-      <w:pPr>
-        <w:rPr>
-          <w:b/>
-          <w:sz w:val="24"/>
-          <w:szCs w:val="24"/>
-        </w:rPr>
-      </w:pPr>
-      <w:r>
-        <w:rPr>
-          <w:b/>
-          <w:sz w:val="24"/>
-          <w:szCs w:val="24"/>
-        </w:rPr>
-        <w:t xml:space="preserve">Login: </w:t>
-      </w:r>
-      <w:r>
-        <w:rPr>
-          <w:sz w:val="24"/>
-          <w:szCs w:val="24"/>
-        </w:rPr>
-        <w:t>pedro</w:t>
-      </w:r>
-    </w:p>
-    <w:p>
-      <w:pPr>
-        <w:rPr>
-          <w:b/>
-          <w:color w:val="4472C4" w:themeColor="accent1"/>
-          <w:sz w:val="24"/>
-          <w:szCs w:val="24"/>
-        </w:rPr>
-      </w:pPr>
-      <w:r>
-        <w:rPr>
-          <w:b/>
-          <w:color w:val="4472C4" w:themeColor="accent1"/>
-          <w:sz w:val="24"/>
-          <w:szCs w:val="24"/>
-        </w:rPr>
-        <w:t>(O usuário deve</w:t>
-      </w:r>
-      <w:r>
-        <w:rPr>
-          <w:b/>
-          <w:color w:val="4472C4" w:themeColor="accent1"/>
-          <w:sz w:val="24"/>
-          <w:szCs w:val="24"/>
-        </w:rPr>
-        <w:t>rá</w:t>
-      </w:r>
-      <w:r>
-        <w:rPr>
-          <w:b/>
-          <w:color w:val="4472C4" w:themeColor="accent1"/>
-          <w:sz w:val="24"/>
-          <w:szCs w:val="24"/>
-        </w:rPr>
-        <w:t xml:space="preserve"> ser removido</w:t>
-      </w:r>
-      <w:r>
-        <w:rPr>
-          <w:b/>
-          <w:color w:val="4472C4" w:themeColor="accent1"/>
-          <w:sz w:val="24"/>
-          <w:szCs w:val="24"/>
-        </w:rPr>
-        <w:t xml:space="preserve"> da rede social e</w:t>
-      </w:r>
-      <w:r>
-        <w:rPr>
-          <w:b/>
-          <w:color w:val="4472C4" w:themeColor="accent1"/>
-          <w:sz w:val="24"/>
-          <w:szCs w:val="24"/>
-        </w:rPr>
-        <w:t xml:space="preserve"> também </w:t>
-      </w:r>
-      <w:r>
-        <w:rPr>
-          <w:b/>
-          <w:color w:val="4472C4" w:themeColor="accent1"/>
-          <w:sz w:val="24"/>
-          <w:szCs w:val="24"/>
-        </w:rPr>
-        <w:t xml:space="preserve">de todas as listas de </w:t>
-      </w:r>
-      <w:r>
-        <w:rPr>
-          <w:b/>
-          <w:color w:val="4472C4" w:themeColor="accent1"/>
-          <w:sz w:val="24"/>
-          <w:szCs w:val="24"/>
-        </w:rPr>
-        <w:t xml:space="preserve">seguidores das quais </w:t>
-      </w:r>
-      <w:r>
-        <w:rPr>
-          <w:b/>
-          <w:color w:val="4472C4" w:themeColor="accent1"/>
-          <w:sz w:val="24"/>
-          <w:szCs w:val="24"/>
-        </w:rPr>
-        <w:t xml:space="preserve">ele </w:t>
-      </w:r>
-      <w:r>
-        <w:rPr>
-          <w:b/>
-          <w:color w:val="4472C4" w:themeColor="accent1"/>
-          <w:sz w:val="24"/>
-          <w:szCs w:val="24"/>
-        </w:rPr>
-        <w:t xml:space="preserve">participe. </w:t>
-      </w:r>
-      <w:r>
-        <w:rPr>
-          <w:b/>
-          <w:color w:val="4472C4" w:themeColor="accent1"/>
-          <w:sz w:val="24"/>
-          <w:szCs w:val="24"/>
-        </w:rPr>
-        <w:t>Ou seja, o usuário deverá ser removido das listas de seguidores de Ana, Beatriz e Felipe. Além disso, t</w:t>
-      </w:r>
-      <w:r>
-        <w:rPr>
-          <w:b/>
-          <w:color w:val="4472C4" w:themeColor="accent1"/>
-          <w:sz w:val="24"/>
-          <w:szCs w:val="24"/>
-        </w:rPr>
-        <w:t xml:space="preserve">odas as mensagens </w:t>
-      </w:r>
-      <w:r>
-        <w:rPr>
-          <w:b/>
-          <w:color w:val="4472C4" w:themeColor="accent1"/>
-          <w:sz w:val="24"/>
-          <w:szCs w:val="24"/>
-        </w:rPr>
-        <w:t xml:space="preserve">sobre </w:t>
-      </w:r>
-      <w:r>
-        <w:rPr>
-          <w:b/>
-          <w:color w:val="4472C4" w:themeColor="accent1"/>
-          <w:sz w:val="24"/>
-          <w:szCs w:val="24"/>
-        </w:rPr>
-        <w:t xml:space="preserve">a </w:t>
-      </w:r>
-      <w:r>
-        <w:rPr>
-          <w:b/>
-          <w:color w:val="4472C4" w:themeColor="accent1"/>
-          <w:sz w:val="24"/>
-          <w:szCs w:val="24"/>
-        </w:rPr>
-        <w:t>falta de água</w:t>
-      </w:r>
-      <w:bookmarkStart w:id="0" w:name="_GoBack"/>
-      <w:bookmarkEnd w:id="0"/>
-      <w:r>
-        <w:rPr>
-          <w:b/>
-          <w:color w:val="4472C4" w:themeColor="accent1"/>
-          <w:sz w:val="24"/>
-          <w:szCs w:val="24"/>
-        </w:rPr>
-        <w:t xml:space="preserve"> </w:t>
-      </w:r>
-      <w:r>
-        <w:rPr>
-          <w:b/>
-          <w:color w:val="4472C4" w:themeColor="accent1"/>
-          <w:sz w:val="24"/>
-          <w:szCs w:val="24"/>
-        </w:rPr>
-        <w:t>postad</w:t>
-      </w:r>
-      <w:r>
-        <w:rPr>
-          <w:b/>
-          <w:color w:val="4472C4" w:themeColor="accent1"/>
-          <w:sz w:val="24"/>
-          <w:szCs w:val="24"/>
-        </w:rPr>
-        <w:t>a</w:t>
-      </w:r>
-      <w:r>
-        <w:rPr>
-          <w:b/>
-          <w:color w:val="4472C4" w:themeColor="accent1"/>
-          <w:sz w:val="24"/>
-          <w:szCs w:val="24"/>
-        </w:rPr>
-        <w:t>s pelo usu</w:t>
-      </w:r>
-      <w:r>
-        <w:rPr>
-          <w:b/>
-          <w:color w:val="4472C4" w:themeColor="accent1"/>
-          <w:sz w:val="24"/>
-          <w:szCs w:val="24"/>
-        </w:rPr>
-        <w:t>ário deverão também ser excluída</w:t>
-      </w:r>
-      <w:r>
-        <w:rPr>
-          <w:b/>
-          <w:color w:val="4472C4" w:themeColor="accent1"/>
-          <w:sz w:val="24"/>
-          <w:szCs w:val="24"/>
-        </w:rPr>
-        <w:t>s</w:t>
-      </w:r>
-      <w:r>
-        <w:rPr>
-          <w:b/>
-          <w:color w:val="4472C4" w:themeColor="accent1"/>
-          <w:sz w:val="24"/>
-          <w:szCs w:val="24"/>
-        </w:rPr>
-        <w:t>)</w:t>
-      </w:r>
-    </w:p>
-    <w:p>
-      <w:pPr>
-        <w:rPr>
-          <w:b/>
-          <w:color w:val="4472C4" w:themeColor="accent1"/>
-          <w:sz w:val="24"/>
-          <w:szCs w:val="24"/>
-        </w:rPr>
-      </w:pPr>
-    </w:p>
-    <w:p>
-      <w:pPr>
-        <w:rPr>
-          <w:b/>
+          <w:szCs w:val="28"/>
+        </w:rPr>
+      </w:pPr>
+    </w:p>
+    <w:p xmlns:wp14="http://schemas.microsoft.com/office/word/2010/wordml" wp14:textId="1B7BBD21">
+      <w:pPr>
+        <w:pStyle w:val="Normal"/>
+        <w:rPr>
+          <w:b w:val="1"/>
+          <w:bCs w:val="1"/>
           <w:color w:val="000000" w:themeColor="text1"/>
           <w:sz w:val="28"/>
-          <w:szCs w:val="24"/>
-        </w:rPr>
-      </w:pPr>
-      <w:r>
-        <w:rPr>
-          <w:b/>
-          <w:color w:val="000000" w:themeColor="text1"/>
+          <w:szCs w:val="28"/>
+        </w:rPr>
+      </w:pPr>
+      <w:r>
+        <w:rPr>
+          <w:b w:val="1"/>
+          <w:bCs w:val="1"/>
+          <w:color w:val="000000" w:themeColor="text1" w:themeTint="FF" w:themeShade="FF"/>
           <w:sz w:val="28"/>
-          <w:szCs w:val="24"/>
+          <w:szCs w:val="28"/>
         </w:rPr>
         <w:t>6. Listar todos os usuários</w:t>
       </w:r>
       <w:r>
         <w:rPr>
-          <w:b/>
-          <w:color w:val="000000" w:themeColor="text1"/>
+          <w:b w:val="1"/>
+          <w:bCs w:val="1"/>
+          <w:color w:val="000000" w:themeColor="text1" w:themeTint="FF" w:themeShade="FF"/>
           <w:sz w:val="28"/>
-          <w:szCs w:val="24"/>
+          <w:szCs w:val="28"/>
         </w:rPr>
         <w:t xml:space="preserve"> da rede social</w:t>
       </w:r>
     </w:p>
-    <w:p>
-      <w:pPr>
-        <w:rPr>
-          <w:b/>
-          <w:color w:val="4472C4" w:themeColor="accent1"/>
-          <w:sz w:val="24"/>
-          <w:szCs w:val="24"/>
-        </w:rPr>
-      </w:pPr>
-    </w:p>
-    <w:p>
-      <w:pPr>
-        <w:rPr>
-          <w:b/>
-          <w:color w:val="4472C4" w:themeColor="accent1"/>
-          <w:sz w:val="24"/>
-          <w:szCs w:val="24"/>
-        </w:rPr>
-      </w:pPr>
-      <w:r>
-        <w:rPr>
-          <w:b/>
-          <w:color w:val="4472C4" w:themeColor="accent1"/>
+    <w:p xmlns:wp14="http://schemas.microsoft.com/office/word/2010/wordml" wp14:textId="5D2FA9DC">
+      <w:pPr>
+        <w:pStyle w:val="Normal"/>
+        <w:rPr>
+          <w:b w:val="1"/>
+          <w:bCs w:val="1"/>
+          <w:color w:val="4472C4" w:themeColor="accent1" w:themeTint="FF" w:themeShade="FF"/>
+          <w:sz w:val="24"/>
+          <w:szCs w:val="24"/>
+        </w:rPr>
+      </w:pPr>
+      <w:r>
+        <w:rPr>
+          <w:b w:val="1"/>
+          <w:bCs w:val="1"/>
+          <w:color w:val="4472C4" w:themeColor="accent1" w:themeTint="FF" w:themeShade="FF"/>
           <w:sz w:val="24"/>
           <w:szCs w:val="24"/>
         </w:rPr>
@@ -2339,8 +2404,9 @@
       </w:r>
       <w:r>
         <w:rPr>
-          <w:b/>
-          <w:color w:val="4472C4" w:themeColor="accent1"/>
+          <w:b w:val="1"/>
+          <w:bCs w:val="1"/>
+          <w:color w:val="4472C4" w:themeColor="accent1" w:themeTint="FF" w:themeShade="FF"/>
           <w:sz w:val="24"/>
           <w:szCs w:val="24"/>
         </w:rPr>
@@ -2348,8 +2414,9 @@
       </w:r>
       <w:r>
         <w:rPr>
-          <w:b/>
-          <w:color w:val="4472C4" w:themeColor="accent1"/>
+          <w:b w:val="1"/>
+          <w:bCs w:val="1"/>
+          <w:color w:val="4472C4" w:themeColor="accent1" w:themeTint="FF" w:themeShade="FF"/>
           <w:sz w:val="24"/>
           <w:szCs w:val="24"/>
         </w:rPr>
@@ -2357,34 +2424,49 @@
       </w:r>
       <w:r>
         <w:rPr>
-          <w:b/>
-          <w:color w:val="4472C4" w:themeColor="accent1"/>
-          <w:sz w:val="24"/>
-          <w:szCs w:val="24"/>
-        </w:rPr>
-        <w:t xml:space="preserve"> restantes (exceto Pedro), a saber: Ana Maciel (ana), Felipe Lamoglia (felipe) e Beatriz Oliveira (beatriz)</w:t>
-      </w:r>
-      <w:r>
-        <w:rPr>
-          <w:b/>
-          <w:color w:val="4472C4" w:themeColor="accent1"/>
-          <w:sz w:val="24"/>
-          <w:szCs w:val="24"/>
-        </w:rPr>
-        <w:t xml:space="preserve"> </w:t>
-      </w:r>
-    </w:p>
-    <w:p>
-      <w:pPr>
-        <w:rPr>
-          <w:b/>
-          <w:sz w:val="24"/>
-          <w:szCs w:val="24"/>
-        </w:rPr>
-      </w:pPr>
+          <w:b w:val="1"/>
+          <w:bCs w:val="1"/>
+          <w:color w:val="4472C4" w:themeColor="accent1" w:themeTint="FF" w:themeShade="FF"/>
+          <w:sz w:val="24"/>
+          <w:szCs w:val="24"/>
+        </w:rPr>
+        <w:t xml:space="preserve"> restantes (exceto Pedro), a saber: Ana Maciel (</w:t>
+      </w:r>
+      <w:proofErr w:type="spellStart"/>
+      <w:r>
+        <w:rPr>
+          <w:b w:val="1"/>
+          <w:bCs w:val="1"/>
+          <w:color w:val="4472C4" w:themeColor="accent1" w:themeTint="FF" w:themeShade="FF"/>
+          <w:sz w:val="24"/>
+          <w:szCs w:val="24"/>
+        </w:rPr>
+        <w:t>ana</w:t>
+      </w:r>
+      <w:proofErr w:type="spellEnd"/>
+      <w:r>
+        <w:rPr>
+          <w:b w:val="1"/>
+          <w:bCs w:val="1"/>
+          <w:color w:val="4472C4" w:themeColor="accent1" w:themeTint="FF" w:themeShade="FF"/>
+          <w:sz w:val="24"/>
+          <w:szCs w:val="24"/>
+        </w:rPr>
+        <w:t>), Felipe Lamoglia (felipe) e Beatriz Oliveira (beatriz)</w:t>
+      </w:r>
+      <w:r>
+        <w:rPr>
+          <w:b w:val="1"/>
+          <w:bCs w:val="1"/>
+          <w:color w:val="4472C4" w:themeColor="accent1" w:themeTint="FF" w:themeShade="FF"/>
+          <w:sz w:val="24"/>
+          <w:szCs w:val="24"/>
+        </w:rPr>
+        <w:t>.</w:t>
+      </w:r>
     </w:p>
     <w:sectPr>
-      <w:pgSz w:w="11906" w:h="16838"/>
+      <w:pgSz w:w="11906" w:h="16838" w:orient="portrait"/>
       <w:pgMar w:top="1417" w:right="1701" w:bottom="1417" w:left="1701" w:header="708" w:footer="708" w:gutter="0"/>
       <w:cols w:space="708"/>
       <w:docGrid w:linePitch="360"/>
@@ -2497,7 +2579,7 @@
         <w:ind w:left="1068" w:hanging="360"/>
       </w:pPr>
       <w:rPr>
-        <w:rFonts w:ascii="Symbol" w:eastAsiaTheme="minorHAnsi" w:hAnsi="Symbol" w:cstheme="minorBidi" w:hint="default"/>
+        <w:rFonts w:hint="default" w:ascii="Symbol" w:hAnsi="Symbol" w:eastAsiaTheme="minorHAnsi" w:cstheme="minorBidi"/>
       </w:rPr>
     </w:lvl>
     <w:lvl w:ilvl="1" w:tplc="04160003" w:tentative="1">
@@ -2509,7 +2591,7 @@
         <w:ind w:left="1788" w:hanging="360"/>
       </w:pPr>
       <w:rPr>
-        <w:rFonts w:ascii="Courier New" w:hAnsi="Courier New" w:cs="Courier New" w:hint="default"/>
+        <w:rFonts w:hint="default" w:ascii="Courier New" w:hAnsi="Courier New" w:cs="Courier New"/>
       </w:rPr>
     </w:lvl>
     <w:lvl w:ilvl="2" w:tplc="04160005" w:tentative="1">
@@ -2521,7 +2603,7 @@
         <w:ind w:left="2508" w:hanging="360"/>
       </w:pPr>
       <w:rPr>
-        <w:rFonts w:ascii="Wingdings" w:hAnsi="Wingdings" w:hint="default"/>
+        <w:rFonts w:hint="default" w:ascii="Wingdings" w:hAnsi="Wingdings"/>
       </w:rPr>
     </w:lvl>
     <w:lvl w:ilvl="3" w:tplc="04160001" w:tentative="1">
@@ -2533,7 +2615,7 @@
         <w:ind w:left="3228" w:hanging="360"/>
       </w:pPr>
       <w:rPr>
-        <w:rFonts w:ascii="Symbol" w:hAnsi="Symbol" w:hint="default"/>
+        <w:rFonts w:hint="default" w:ascii="Symbol" w:hAnsi="Symbol"/>
       </w:rPr>
     </w:lvl>
     <w:lvl w:ilvl="4" w:tplc="04160003" w:tentative="1">
@@ -2545,7 +2627,7 @@
         <w:ind w:left="3948" w:hanging="360"/>
       </w:pPr>
       <w:rPr>
-        <w:rFonts w:ascii="Courier New" w:hAnsi="Courier New" w:cs="Courier New" w:hint="default"/>
+        <w:rFonts w:hint="default" w:ascii="Courier New" w:hAnsi="Courier New" w:cs="Courier New"/>
       </w:rPr>
     </w:lvl>
     <w:lvl w:ilvl="5" w:tplc="04160005" w:tentative="1">
@@ -2557,7 +2639,7 @@
         <w:ind w:left="4668" w:hanging="360"/>
       </w:pPr>
       <w:rPr>
-        <w:rFonts w:ascii="Wingdings" w:hAnsi="Wingdings" w:hint="default"/>
+        <w:rFonts w:hint="default" w:ascii="Wingdings" w:hAnsi="Wingdings"/>
       </w:rPr>
     </w:lvl>
     <w:lvl w:ilvl="6" w:tplc="04160001" w:tentative="1">
@@ -2569,7 +2651,7 @@
         <w:ind w:left="5388" w:hanging="360"/>
       </w:pPr>
       <w:rPr>
-        <w:rFonts w:ascii="Symbol" w:hAnsi="Symbol" w:hint="default"/>
+        <w:rFonts w:hint="default" w:ascii="Symbol" w:hAnsi="Symbol"/>
       </w:rPr>
     </w:lvl>
     <w:lvl w:ilvl="7" w:tplc="04160003" w:tentative="1">
@@ -2581,7 +2663,7 @@
         <w:ind w:left="6108" w:hanging="360"/>
       </w:pPr>
       <w:rPr>
-        <w:rFonts w:ascii="Courier New" w:hAnsi="Courier New" w:cs="Courier New" w:hint="default"/>
+        <w:rFonts w:hint="default" w:ascii="Courier New" w:hAnsi="Courier New" w:cs="Courier New"/>
       </w:rPr>
     </w:lvl>
     <w:lvl w:ilvl="8" w:tplc="04160005" w:tentative="1">
@@ -2593,7 +2675,7 @@
         <w:ind w:left="6828" w:hanging="360"/>
       </w:pPr>
       <w:rPr>
-        <w:rFonts w:ascii="Wingdings" w:hAnsi="Wingdings" w:hint="default"/>
+        <w:rFonts w:hint="default" w:ascii="Wingdings" w:hAnsi="Wingdings"/>
       </w:rPr>
     </w:lvl>
   </w:abstractNum>
@@ -2699,7 +2781,7 @@
         <w:ind w:left="1068" w:hanging="360"/>
       </w:pPr>
       <w:rPr>
-        <w:rFonts w:ascii="Symbol" w:eastAsiaTheme="minorHAnsi" w:hAnsi="Symbol" w:cstheme="minorBidi" w:hint="default"/>
+        <w:rFonts w:hint="default" w:ascii="Symbol" w:hAnsi="Symbol" w:eastAsiaTheme="minorHAnsi" w:cstheme="minorBidi"/>
       </w:rPr>
     </w:lvl>
     <w:lvl w:ilvl="1" w:tplc="04160003" w:tentative="1">
@@ -2711,7 +2793,7 @@
         <w:ind w:left="1788" w:hanging="360"/>
       </w:pPr>
       <w:rPr>
-        <w:rFonts w:ascii="Courier New" w:hAnsi="Courier New" w:cs="Courier New" w:hint="default"/>
+        <w:rFonts w:hint="default" w:ascii="Courier New" w:hAnsi="Courier New" w:cs="Courier New"/>
       </w:rPr>
     </w:lvl>
     <w:lvl w:ilvl="2" w:tplc="04160005" w:tentative="1">
@@ -2723,7 +2805,7 @@
         <w:ind w:left="2508" w:hanging="360"/>
       </w:pPr>
       <w:rPr>
-        <w:rFonts w:ascii="Wingdings" w:hAnsi="Wingdings" w:hint="default"/>
+        <w:rFonts w:hint="default" w:ascii="Wingdings" w:hAnsi="Wingdings"/>
       </w:rPr>
     </w:lvl>
     <w:lvl w:ilvl="3" w:tplc="04160001" w:tentative="1">
@@ -2735,7 +2817,7 @@
         <w:ind w:left="3228" w:hanging="360"/>
       </w:pPr>
       <w:rPr>
-        <w:rFonts w:ascii="Symbol" w:hAnsi="Symbol" w:hint="default"/>
+        <w:rFonts w:hint="default" w:ascii="Symbol" w:hAnsi="Symbol"/>
       </w:rPr>
     </w:lvl>
     <w:lvl w:ilvl="4" w:tplc="04160003" w:tentative="1">
@@ -2747,7 +2829,7 @@
         <w:ind w:left="3948" w:hanging="360"/>
       </w:pPr>
       <w:rPr>
-        <w:rFonts w:ascii="Courier New" w:hAnsi="Courier New" w:cs="Courier New" w:hint="default"/>
+        <w:rFonts w:hint="default" w:ascii="Courier New" w:hAnsi="Courier New" w:cs="Courier New"/>
       </w:rPr>
     </w:lvl>
     <w:lvl w:ilvl="5" w:tplc="04160005" w:tentative="1">
@@ -2759,7 +2841,7 @@
         <w:ind w:left="4668" w:hanging="360"/>
       </w:pPr>
       <w:rPr>
-        <w:rFonts w:ascii="Wingdings" w:hAnsi="Wingdings" w:hint="default"/>
+        <w:rFonts w:hint="default" w:ascii="Wingdings" w:hAnsi="Wingdings"/>
       </w:rPr>
     </w:lvl>
     <w:lvl w:ilvl="6" w:tplc="04160001" w:tentative="1">
@@ -2771,7 +2853,7 @@
         <w:ind w:left="5388" w:hanging="360"/>
       </w:pPr>
       <w:rPr>
-        <w:rFonts w:ascii="Symbol" w:hAnsi="Symbol" w:hint="default"/>
+        <w:rFonts w:hint="default" w:ascii="Symbol" w:hAnsi="Symbol"/>
       </w:rPr>
     </w:lvl>
     <w:lvl w:ilvl="7" w:tplc="04160003" w:tentative="1">
@@ -2783,7 +2865,7 @@
         <w:ind w:left="6108" w:hanging="360"/>
       </w:pPr>
       <w:rPr>
-        <w:rFonts w:ascii="Courier New" w:hAnsi="Courier New" w:cs="Courier New" w:hint="default"/>
+        <w:rFonts w:hint="default" w:ascii="Courier New" w:hAnsi="Courier New" w:cs="Courier New"/>
       </w:rPr>
     </w:lvl>
     <w:lvl w:ilvl="8" w:tplc="04160005" w:tentative="1">
@@ -2795,7 +2877,7 @@
         <w:ind w:left="6828" w:hanging="360"/>
       </w:pPr>
       <w:rPr>
-        <w:rFonts w:ascii="Wingdings" w:hAnsi="Wingdings" w:hint="default"/>
+        <w:rFonts w:hint="default" w:ascii="Wingdings" w:hAnsi="Wingdings"/>
       </w:rPr>
     </w:lvl>
   </w:abstractNum>
@@ -2907,11 +2989,11 @@
 </file>
 
 <file path=word/styles.xml><?xml version="1.0" encoding="utf-8"?>
-<w:styles xmlns:mc="http://schemas.openxmlformats.org/markup-compatibility/2006" xmlns:r="http://schemas.openxmlformats.org/officeDocument/2006/relationships" xmlns:w="http://schemas.openxmlformats.org/wordprocessingml/2006/main" xmlns:w14="http://schemas.microsoft.com/office/word/2010/wordml" xmlns:w15="http://schemas.microsoft.com/office/word/2012/wordml" xmlns:w16se="http://schemas.microsoft.com/office/word/2015/wordml/symex" mc:Ignorable="w14 w15 w16se">
+<w:styles xmlns:wp14="http://schemas.microsoft.com/office/word/2010/wordprocessingDrawing" xmlns:mc="http://schemas.openxmlformats.org/markup-compatibility/2006" xmlns:r="http://schemas.openxmlformats.org/officeDocument/2006/relationships" xmlns:w="http://schemas.openxmlformats.org/wordprocessingml/2006/main" xmlns:w14="http://schemas.microsoft.com/office/word/2010/wordml" xmlns:w15="http://schemas.microsoft.com/office/word/2012/wordml" xmlns:w16se="http://schemas.microsoft.com/office/word/2015/wordml/symex" mc:Ignorable="w14 w15 w16se wp14">
   <w:docDefaults>
     <w:rPrDefault>
       <w:rPr>
-        <w:rFonts w:asciiTheme="minorHAnsi" w:eastAsiaTheme="minorHAnsi" w:hAnsiTheme="minorHAnsi" w:cstheme="minorBidi"/>
+        <w:rFonts w:asciiTheme="minorHAnsi" w:hAnsiTheme="minorHAnsi" w:eastAsiaTheme="minorHAnsi" w:cstheme="minorBidi"/>
         <w:sz w:val="22"/>
         <w:szCs w:val="22"/>
         <w:lang w:val="pt-BR" w:eastAsia="en-US" w:bidi="ar-SA"/>
@@ -2926,14 +3008,14 @@
   <w:latentStyles w:defLockedState="0" w:defUIPriority="99" w:defSemiHidden="0" w:defUnhideWhenUsed="0" w:defQFormat="0" w:count="371">
     <w:lsdException w:name="Normal" w:uiPriority="0" w:qFormat="1"/>
     <w:lsdException w:name="heading 1" w:uiPriority="9" w:qFormat="1"/>
-    <w:lsdException w:name="heading 2" w:semiHidden="1" w:uiPriority="9" w:unhideWhenUsed="1" w:qFormat="1"/>
-    <w:lsdException w:name="heading 3" w:semiHidden="1" w:uiPriority="9" w:unhideWhenUsed="1" w:qFormat="1"/>
-    <w:lsdException w:name="heading 4" w:semiHidden="1" w:uiPriority="9" w:unhideWhenUsed="1" w:qFormat="1"/>
-    <w:lsdException w:name="heading 5" w:semiHidden="1" w:uiPriority="9" w:unhideWhenUsed="1" w:qFormat="1"/>
-    <w:lsdException w:name="heading 6" w:semiHidden="1" w:uiPriority="9" w:unhideWhenUsed="1" w:qFormat="1"/>
-    <w:lsdException w:name="heading 7" w:semiHidden="1" w:uiPriority="9" w:unhideWhenUsed="1" w:qFormat="1"/>
-    <w:lsdException w:name="heading 8" w:semiHidden="1" w:uiPriority="9" w:unhideWhenUsed="1" w:qFormat="1"/>
-    <w:lsdException w:name="heading 9" w:semiHidden="1" w:uiPriority="9" w:unhideWhenUsed="1" w:qFormat="1"/>
+    <w:lsdException w:name="heading 2" w:uiPriority="9" w:semiHidden="1" w:unhideWhenUsed="1" w:qFormat="1"/>
+    <w:lsdException w:name="heading 3" w:uiPriority="9" w:semiHidden="1" w:unhideWhenUsed="1" w:qFormat="1"/>
+    <w:lsdException w:name="heading 4" w:uiPriority="9" w:semiHidden="1" w:unhideWhenUsed="1" w:qFormat="1"/>
+    <w:lsdException w:name="heading 5" w:uiPriority="9" w:semiHidden="1" w:unhideWhenUsed="1" w:qFormat="1"/>
+    <w:lsdException w:name="heading 6" w:uiPriority="9" w:semiHidden="1" w:unhideWhenUsed="1" w:qFormat="1"/>
+    <w:lsdException w:name="heading 7" w:uiPriority="9" w:semiHidden="1" w:unhideWhenUsed="1" w:qFormat="1"/>
+    <w:lsdException w:name="heading 8" w:uiPriority="9" w:semiHidden="1" w:unhideWhenUsed="1" w:qFormat="1"/>
+    <w:lsdException w:name="heading 9" w:uiPriority="9" w:semiHidden="1" w:unhideWhenUsed="1" w:qFormat="1"/>
     <w:lsdException w:name="index 1" w:semiHidden="1" w:unhideWhenUsed="1"/>
     <w:lsdException w:name="index 2" w:semiHidden="1" w:unhideWhenUsed="1"/>
     <w:lsdException w:name="index 3" w:semiHidden="1" w:unhideWhenUsed="1"/>
@@ -2943,22 +3025,22 @@
     <w:lsdException w:name="index 7" w:semiHidden="1" w:unhideWhenUsed="1"/>
     <w:lsdException w:name="index 8" w:semiHidden="1" w:unhideWhenUsed="1"/>
     <w:lsdException w:name="index 9" w:semiHidden="1" w:unhideWhenUsed="1"/>
-    <w:lsdException w:name="toc 1" w:semiHidden="1" w:uiPriority="39" w:unhideWhenUsed="1"/>
-    <w:lsdException w:name="toc 2" w:semiHidden="1" w:uiPriority="39" w:unhideWhenUsed="1"/>
-    <w:lsdException w:name="toc 3" w:semiHidden="1" w:uiPriority="39" w:unhideWhenUsed="1"/>
-    <w:lsdException w:name="toc 4" w:semiHidden="1" w:uiPriority="39" w:unhideWhenUsed="1"/>
-    <w:lsdException w:name="toc 5" w:semiHidden="1" w:uiPriority="39" w:unhideWhenUsed="1"/>
-    <w:lsdException w:name="toc 6" w:semiHidden="1" w:uiPriority="39" w:unhideWhenUsed="1"/>
-    <w:lsdException w:name="toc 7" w:semiHidden="1" w:uiPriority="39" w:unhideWhenUsed="1"/>
-    <w:lsdException w:name="toc 8" w:semiHidden="1" w:uiPriority="39" w:unhideWhenUsed="1"/>
-    <w:lsdException w:name="toc 9" w:semiHidden="1" w:uiPriority="39" w:unhideWhenUsed="1"/>
+    <w:lsdException w:name="toc 1" w:uiPriority="39" w:semiHidden="1" w:unhideWhenUsed="1"/>
+    <w:lsdException w:name="toc 2" w:uiPriority="39" w:semiHidden="1" w:unhideWhenUsed="1"/>
+    <w:lsdException w:name="toc 3" w:uiPriority="39" w:semiHidden="1" w:unhideWhenUsed="1"/>
+    <w:lsdException w:name="toc 4" w:uiPriority="39" w:semiHidden="1" w:unhideWhenUsed="1"/>
+    <w:lsdException w:name="toc 5" w:uiPriority="39" w:semiHidden="1" w:unhideWhenUsed="1"/>
+    <w:lsdException w:name="toc 6" w:uiPriority="39" w:semiHidden="1" w:unhideWhenUsed="1"/>
+    <w:lsdException w:name="toc 7" w:uiPriority="39" w:semiHidden="1" w:unhideWhenUsed="1"/>
+    <w:lsdException w:name="toc 8" w:uiPriority="39" w:semiHidden="1" w:unhideWhenUsed="1"/>
+    <w:lsdException w:name="toc 9" w:uiPriority="39" w:semiHidden="1" w:unhideWhenUsed="1"/>
     <w:lsdException w:name="Normal Indent" w:semiHidden="1" w:unhideWhenUsed="1"/>
     <w:lsdException w:name="footnote text" w:semiHidden="1" w:unhideWhenUsed="1"/>
     <w:lsdException w:name="annotation text" w:semiHidden="1" w:unhideWhenUsed="1"/>
     <w:lsdException w:name="header" w:semiHidden="1" w:unhideWhenUsed="1"/>
     <w:lsdException w:name="footer" w:semiHidden="1" w:unhideWhenUsed="1"/>
     <w:lsdException w:name="index heading" w:semiHidden="1" w:unhideWhenUsed="1"/>
-    <w:lsdException w:name="caption" w:semiHidden="1" w:uiPriority="35" w:unhideWhenUsed="1" w:qFormat="1"/>
+    <w:lsdException w:name="caption" w:uiPriority="35" w:semiHidden="1" w:unhideWhenUsed="1" w:qFormat="1"/>
     <w:lsdException w:name="table of figures" w:semiHidden="1" w:unhideWhenUsed="1"/>
     <w:lsdException w:name="envelope address" w:semiHidden="1" w:unhideWhenUsed="1"/>
     <w:lsdException w:name="envelope return" w:semiHidden="1" w:unhideWhenUsed="1"/>
@@ -2989,7 +3071,7 @@
     <w:lsdException w:name="Title" w:uiPriority="10" w:qFormat="1"/>
     <w:lsdException w:name="Closing" w:semiHidden="1" w:unhideWhenUsed="1"/>
     <w:lsdException w:name="Signature" w:semiHidden="1" w:unhideWhenUsed="1"/>
-    <w:lsdException w:name="Default Paragraph Font" w:semiHidden="1" w:uiPriority="1" w:unhideWhenUsed="1"/>
+    <w:lsdException w:name="Default Paragraph Font" w:uiPriority="1" w:semiHidden="1" w:unhideWhenUsed="1"/>
     <w:lsdException w:name="Body Text" w:semiHidden="1" w:unhideWhenUsed="1"/>
     <w:lsdException w:name="Body Text Indent" w:semiHidden="1" w:unhideWhenUsed="1"/>
     <w:lsdException w:name="List Continue" w:semiHidden="1" w:unhideWhenUsed="1"/>
@@ -3189,8 +3271,8 @@
     <w:lsdException w:name="Subtle Reference" w:uiPriority="31" w:qFormat="1"/>
     <w:lsdException w:name="Intense Reference" w:uiPriority="32" w:qFormat="1"/>
     <w:lsdException w:name="Book Title" w:uiPriority="33" w:qFormat="1"/>
-    <w:lsdException w:name="Bibliography" w:semiHidden="1" w:uiPriority="37" w:unhideWhenUsed="1"/>
-    <w:lsdException w:name="TOC Heading" w:semiHidden="1" w:uiPriority="39" w:unhideWhenUsed="1" w:qFormat="1"/>
+    <w:lsdException w:name="Bibliography" w:uiPriority="37" w:semiHidden="1" w:unhideWhenUsed="1"/>
+    <w:lsdException w:name="TOC Heading" w:uiPriority="39" w:semiHidden="1" w:unhideWhenUsed="1" w:qFormat="1"/>
     <w:lsdException w:name="Plain Table 1" w:uiPriority="41"/>
     <w:lsdException w:name="Plain Table 2" w:uiPriority="42"/>
     <w:lsdException w:name="Plain Table 3" w:uiPriority="43"/>
@@ -3296,17 +3378,17 @@
     <w:lsdException w:name="List Table 6 Colorful Accent 6" w:uiPriority="51"/>
     <w:lsdException w:name="List Table 7 Colorful Accent 6" w:uiPriority="52"/>
   </w:latentStyles>
-  <w:style w:type="paragraph" w:default="1" w:styleId="Normal">
+  <w:style w:type="paragraph" w:styleId="Normal" w:default="1">
     <w:name w:val="Normal"/>
     <w:qFormat/>
   </w:style>
-  <w:style w:type="character" w:default="1" w:styleId="DefaultParagraphFont">
+  <w:style w:type="character" w:styleId="DefaultParagraphFont" w:default="1">
     <w:name w:val="Default Paragraph Font"/>
     <w:uiPriority w:val="1"/>
     <w:semiHidden/>
     <w:unhideWhenUsed/>
   </w:style>
-  <w:style w:type="table" w:default="1" w:styleId="TableNormal">
+  <w:style w:type="table" w:styleId="TableNormal" w:default="1">
     <w:name w:val="Normal Table"/>
     <w:uiPriority w:val="99"/>
     <w:semiHidden/>
@@ -3321,7 +3403,7 @@
       </w:tblCellMar>
     </w:tblPr>
   </w:style>
-  <w:style w:type="numbering" w:default="1" w:styleId="NoList">
+  <w:style w:type="numbering" w:styleId="NoList" w:default="1">
     <w:name w:val="No List"/>
     <w:uiPriority w:val="99"/>
     <w:semiHidden/>

</xml_diff>